<commit_message>
.95 Show subwords, weights, etc.
</commit_message>
<xml_diff>
--- a/design/Source processing.docx
+++ b/design/Source processing.docx
@@ -4,22 +4,27 @@
   <w:body>
     <w:p>
       <w:pPr>
-        <w:rPr>
-          <w:rFonts w:ascii="Cambria" w:hAnsi="Cambria"/>
-        </w:rPr>
-      </w:pPr>
-      <w:bookmarkStart w:id="0" w:name="_GoBack"/>
-      <w:bookmarkEnd w:id="0"/>
-      <w:r>
-        <w:rPr>
-          <w:rFonts w:ascii="Cambria" w:hAnsi="Cambria"/>
-        </w:rPr>
-        <w:t>Source processing on a base dictionary consists of applying generation rules to eligible words in the dictionary and determining scores for the resulting letter strings.  This proposal will provide some sample generation rules and discuss how the scores are calculated.  Choices of base dictionaries, generation rules, and minimum scores for subsequent actions are outside the scope of this document.</w:t>
+        <w:spacing w:line="250" w:lineRule="auto"/>
+        <w:rPr>
+          <w:rFonts w:ascii="Cambria" w:hAnsi="Cambria"/>
+        </w:rPr>
+      </w:pPr>
+      <w:r>
+        <w:rPr>
+          <w:rFonts w:ascii="Cambria" w:hAnsi="Cambria"/>
+        </w:rPr>
+        <w:t>Source processing on a base dictionary consists of applying generation rules to eligible words in the dictionary and determining scores for the resulting letter strings.  This proposal will provide some sample generation rules and discuss how the scores are calculated.  Choices of base dictionaries, generation rules, and minimum scores for subsequent actions are outside the scope of this document</w:t>
+      </w:r>
+      <w:r>
+        <w:rPr>
+          <w:rFonts w:ascii="Cambria" w:hAnsi="Cambria"/>
+        </w:rPr>
+        <w:t xml:space="preserve"> at this time.</w:t>
       </w:r>
     </w:p>
     <w:p>
       <w:pPr>
-        <w:spacing w:after="80"/>
+        <w:spacing w:after="80" w:line="250" w:lineRule="auto"/>
         <w:rPr>
           <w:rFonts w:ascii="Cambria" w:hAnsi="Cambria"/>
         </w:rPr>
@@ -50,6 +55,7 @@
           <w:ilvl w:val="0"/>
           <w:numId w:val="2"/>
         </w:numPr>
+        <w:spacing w:line="250" w:lineRule="auto"/>
         <w:rPr>
           <w:rFonts w:ascii="Cambria" w:hAnsi="Cambria"/>
         </w:rPr>
@@ -106,15 +112,24 @@
           <w:ilvl w:val="0"/>
           <w:numId w:val="2"/>
         </w:numPr>
-        <w:rPr>
-          <w:rFonts w:ascii="Cambria" w:hAnsi="Cambria"/>
-        </w:rPr>
-      </w:pPr>
-      <w:r>
-        <w:rPr>
-          <w:rFonts w:ascii="Cambria" w:hAnsi="Cambria"/>
-        </w:rPr>
-        <w:t xml:space="preserve">Creation of plurals and verb forms by analogy with base words, such as </w:t>
+        <w:spacing w:line="250" w:lineRule="auto"/>
+        <w:rPr>
+          <w:rFonts w:ascii="Cambria" w:hAnsi="Cambria"/>
+        </w:rPr>
+      </w:pPr>
+      <w:r>
+        <w:rPr>
+          <w:rFonts w:ascii="Cambria" w:hAnsi="Cambria"/>
+        </w:rPr>
+        <w:t xml:space="preserve">Creation of plurals and verb forms </w:t>
+      </w:r>
+      <w:bookmarkStart w:id="0" w:name="_GoBack"/>
+      <w:bookmarkEnd w:id="0"/>
+      <w:r>
+        <w:rPr>
+          <w:rFonts w:ascii="Cambria" w:hAnsi="Cambria"/>
+        </w:rPr>
+        <w:t xml:space="preserve">by analogy with base words, such as </w:t>
       </w:r>
       <w:r>
         <w:rPr>
@@ -232,6 +247,7 @@
           <w:ilvl w:val="0"/>
           <w:numId w:val="2"/>
         </w:numPr>
+        <w:spacing w:line="250" w:lineRule="auto"/>
         <w:rPr>
           <w:rFonts w:ascii="Cambria" w:hAnsi="Cambria"/>
         </w:rPr>
@@ -290,6 +306,7 @@
           <w:ilvl w:val="0"/>
           <w:numId w:val="2"/>
         </w:numPr>
+        <w:spacing w:line="250" w:lineRule="auto"/>
         <w:rPr>
           <w:rFonts w:ascii="Cambria" w:hAnsi="Cambria"/>
         </w:rPr>
@@ -392,6 +409,7 @@
           <w:ilvl w:val="0"/>
           <w:numId w:val="2"/>
         </w:numPr>
+        <w:spacing w:line="250" w:lineRule="auto"/>
         <w:rPr>
           <w:rFonts w:ascii="Cambria" w:hAnsi="Cambria"/>
         </w:rPr>
@@ -443,6 +461,7 @@
     </w:p>
     <w:p>
       <w:pPr>
+        <w:spacing w:line="250" w:lineRule="auto"/>
         <w:rPr>
           <w:rFonts w:ascii="Cambria" w:hAnsi="Cambria"/>
         </w:rPr>
@@ -481,19 +500,55 @@
         <w:rPr>
           <w:rFonts w:ascii="Cambria" w:hAnsi="Cambria"/>
         </w:rPr>
-        <w:t>the quality of the original word, a value associated with the rule (</w:t>
-      </w:r>
-      <w:r>
-        <w:rPr>
-          <w:rFonts w:ascii="Cambria" w:hAnsi="Cambria"/>
-        </w:rPr>
-        <w:t>generally</w:t>
-      </w:r>
-      <w:r>
-        <w:rPr>
-          <w:rFonts w:ascii="Cambria" w:hAnsi="Cambria"/>
-        </w:rPr>
-        <w:t xml:space="preserve"> modified based on properties of the word), </w:t>
+        <w:t xml:space="preserve">the quality of the original word, a </w:t>
+      </w:r>
+      <w:r>
+        <w:rPr>
+          <w:rFonts w:ascii="Cambria" w:hAnsi="Cambria"/>
+        </w:rPr>
+        <w:t>number</w:t>
+      </w:r>
+      <w:r>
+        <w:rPr>
+          <w:rFonts w:ascii="Cambria" w:hAnsi="Cambria"/>
+        </w:rPr>
+        <w:t xml:space="preserve"> associated with the rule (</w:t>
+      </w:r>
+      <w:r>
+        <w:rPr>
+          <w:rFonts w:ascii="Cambria" w:hAnsi="Cambria"/>
+        </w:rPr>
+        <w:t>possibly</w:t>
+      </w:r>
+      <w:r>
+        <w:rPr>
+          <w:rFonts w:ascii="Cambria" w:hAnsi="Cambria"/>
+        </w:rPr>
+        <w:t xml:space="preserve"> modified based on properties of </w:t>
+      </w:r>
+      <w:r>
+        <w:rPr>
+          <w:rFonts w:ascii="Cambria" w:hAnsi="Cambria"/>
+        </w:rPr>
+        <w:t>a candidate</w:t>
+      </w:r>
+      <w:r>
+        <w:rPr>
+          <w:rFonts w:ascii="Cambria" w:hAnsi="Cambria"/>
+        </w:rPr>
+        <w:t xml:space="preserve"> word)</w:t>
+      </w:r>
+      <w:r>
+        <w:rPr>
+          <w:rFonts w:ascii="Cambria" w:hAnsi="Cambria"/>
+        </w:rPr>
+        <w:t xml:space="preserve"> having a higher value the more the word seems likely to naturally take the proposed rule</w:t>
+      </w:r>
+      <w:r>
+        <w:rPr>
+          <w:rFonts w:ascii="Cambria" w:hAnsi="Cambria"/>
+        </w:rPr>
+        <w:t xml:space="preserve">, </w:t>
       </w:r>
       <w:r>
         <w:rPr>
@@ -516,6 +571,33 @@
     </w:p>
     <w:p>
       <w:pPr>
+        <w:spacing w:line="250" w:lineRule="auto"/>
+        <w:rPr>
+          <w:rFonts w:ascii="Cambria" w:hAnsi="Cambria"/>
+        </w:rPr>
+      </w:pPr>
+      <w:r>
+        <w:rPr>
+          <w:rFonts w:ascii="Cambria" w:hAnsi="Cambria"/>
+        </w:rPr>
+        <w:t>Other than</w:t>
+      </w:r>
+      <w:r>
+        <w:rPr>
+          <w:rFonts w:ascii="Cambria" w:hAnsi="Cambria"/>
+        </w:rPr>
+        <w:t xml:space="preserve"> some notes at the end of this document about inventing names</w:t>
+      </w:r>
+      <w:r>
+        <w:rPr>
+          <w:rFonts w:ascii="Cambria" w:hAnsi="Cambria"/>
+        </w:rPr>
+        <w:t>, the rest of the paper has lots of details of calculation and example; if you don’t care about numbers, you can still read it and see if you think that the right concepts and properties are being considered.</w:t>
+      </w:r>
+    </w:p>
+    <w:p>
+      <w:pPr>
+        <w:spacing w:line="250" w:lineRule="auto"/>
         <w:rPr>
           <w:rFonts w:ascii="Cambria" w:eastAsiaTheme="minorEastAsia" w:hAnsi="Cambria"/>
         </w:rPr>
@@ -1299,14 +1381,14 @@
         <w:rPr>
           <w:rFonts w:ascii="Cambria" w:eastAsiaTheme="minorEastAsia" w:hAnsi="Cambria"/>
         </w:rPr>
-        <w:t xml:space="preserve"> has a value of .2.  The modified word does </w:t>
+        <w:t xml:space="preserve"> has a value of .2.  The modified word does not </w:t>
       </w:r>
       <w:r>
         <w:rPr>
           <w:rFonts w:ascii="Cambria" w:eastAsiaTheme="minorEastAsia" w:hAnsi="Cambria"/>
         </w:rPr>
         <w:lastRenderedPageBreak/>
-        <w:t xml:space="preserve">not appear in either </w:t>
+        <w:t xml:space="preserve">appear in either </w:t>
       </w:r>
       <w:r>
         <w:rPr>
@@ -1427,7 +1509,9 @@
     <w:p>
       <w:pPr>
         <w:rPr>
-          <w:rFonts w:ascii="Cambria" w:hAnsi="Cambria"/>
+          <w:rFonts w:ascii="Cambria" w:eastAsiaTheme="minorEastAsia" w:hAnsi="Cambria" w:cs="Tahoma"/>
+          <w:color w:val="222222"/>
+          <w:shd w:val="clear" w:color="auto" w:fill="FFFFFF"/>
         </w:rPr>
       </w:pPr>
       <w:r>
@@ -1436,7 +1520,7 @@
           <w:color w:val="222222"/>
           <w:shd w:val="clear" w:color="auto" w:fill="FFFFFF"/>
         </w:rPr>
-        <w:t xml:space="preserve">The base weight for a particular generation rule will be the fraction of eligible words in some reference corpus for which the rule applies.  For example, NI3 contains about </w:t>
+        <w:t xml:space="preserve">The base weight for a particular generation rule will be the </w:t>
       </w:r>
       <w:r>
         <w:rPr>
@@ -1444,12 +1528,3138 @@
           <w:color w:val="222222"/>
           <w:shd w:val="clear" w:color="auto" w:fill="FFFFFF"/>
         </w:rPr>
-        <w:t>80,000 verbs</w:t>
+        <w:t>square root</w:t>
+      </w:r>
+      <w:r>
+        <w:rPr>
+          <w:rStyle w:val="FootnoteReference"/>
+          <w:rFonts w:ascii="Cambria" w:hAnsi="Cambria" w:cs="Tahoma"/>
+          <w:color w:val="222222"/>
+          <w:shd w:val="clear" w:color="auto" w:fill="FFFFFF"/>
+        </w:rPr>
+        <w:footnoteReference w:id="4"/>
+      </w:r>
+      <w:r>
+        <w:rPr>
+          <w:rFonts w:ascii="Cambria" w:hAnsi="Cambria" w:cs="Tahoma"/>
+          <w:color w:val="222222"/>
+          <w:shd w:val="clear" w:color="auto" w:fill="FFFFFF"/>
+        </w:rPr>
+        <w:t xml:space="preserve"> of the </w:t>
+      </w:r>
+      <w:r>
+        <w:rPr>
+          <w:rFonts w:ascii="Cambria" w:hAnsi="Cambria" w:cs="Tahoma"/>
+          <w:color w:val="222222"/>
+          <w:shd w:val="clear" w:color="auto" w:fill="FFFFFF"/>
+        </w:rPr>
+        <w:t xml:space="preserve">fraction of eligible words in some reference corpus for which the rule applies.  For example, </w:t>
+      </w:r>
+      <w:r>
+        <w:rPr>
+          <w:rFonts w:ascii="Cambria" w:hAnsi="Cambria" w:cs="Tahoma"/>
+          <w:color w:val="222222"/>
+          <w:shd w:val="clear" w:color="auto" w:fill="FFFFFF"/>
+        </w:rPr>
+        <w:t xml:space="preserve">to compute the generation rule for OUT+ on verbs, </w:t>
+      </w:r>
+      <w:r>
+        <w:rPr>
+          <w:rFonts w:ascii="Cambria" w:hAnsi="Cambria" w:cs="Tahoma"/>
+          <w:color w:val="222222"/>
+          <w:shd w:val="clear" w:color="auto" w:fill="FFFFFF"/>
+        </w:rPr>
+        <w:t xml:space="preserve">start with the datum that </w:t>
+      </w:r>
+      <w:r>
+        <w:rPr>
+          <w:rFonts w:ascii="Cambria" w:hAnsi="Cambria" w:cs="Tahoma"/>
+          <w:color w:val="222222"/>
+          <w:shd w:val="clear" w:color="auto" w:fill="FFFFFF"/>
+        </w:rPr>
+        <w:t xml:space="preserve">NI3 contains about </w:t>
+      </w:r>
+      <w:r>
+        <w:rPr>
+          <w:rFonts w:ascii="Cambria" w:hAnsi="Cambria" w:cs="Tahoma"/>
+          <w:color w:val="222222"/>
+          <w:shd w:val="clear" w:color="auto" w:fill="FFFFFF"/>
+        </w:rPr>
+        <w:t>4</w:t>
+      </w:r>
+      <w:r>
+        <w:rPr>
+          <w:rFonts w:ascii="Cambria" w:hAnsi="Cambria" w:cs="Tahoma"/>
+          <w:color w:val="222222"/>
+          <w:shd w:val="clear" w:color="auto" w:fill="FFFFFF"/>
+        </w:rPr>
+        <w:t>0,000 verbs</w:t>
+      </w:r>
+      <w:r>
+        <w:rPr>
+          <w:rFonts w:ascii="Cambria" w:hAnsi="Cambria" w:cs="Tahoma"/>
+          <w:color w:val="222222"/>
+          <w:shd w:val="clear" w:color="auto" w:fill="FFFFFF"/>
+        </w:rPr>
+        <w:t>.  There are about 1</w:t>
+      </w:r>
+      <w:r>
+        <w:rPr>
+          <w:rFonts w:ascii="Cambria" w:hAnsi="Cambria" w:cs="Tahoma"/>
+          <w:color w:val="222222"/>
+          <w:shd w:val="clear" w:color="auto" w:fill="FFFFFF"/>
+        </w:rPr>
+        <w:t>36</w:t>
+      </w:r>
+      <w:r>
+        <w:rPr>
+          <w:rFonts w:ascii="Cambria" w:hAnsi="Cambria" w:cs="Tahoma"/>
+          <w:color w:val="222222"/>
+          <w:shd w:val="clear" w:color="auto" w:fill="FFFFFF"/>
+        </w:rPr>
+        <w:t xml:space="preserve"> which start with OUT,</w:t>
+      </w:r>
+      <w:r>
+        <w:rPr>
+          <w:rStyle w:val="FootnoteReference"/>
+          <w:rFonts w:ascii="Cambria" w:hAnsi="Cambria" w:cs="Tahoma"/>
+          <w:color w:val="222222"/>
+          <w:shd w:val="clear" w:color="auto" w:fill="FFFFFF"/>
+        </w:rPr>
+        <w:footnoteReference w:id="5"/>
+      </w:r>
+      <w:r>
+        <w:rPr>
+          <w:rFonts w:ascii="Cambria" w:hAnsi="Cambria" w:cs="Tahoma"/>
+          <w:color w:val="222222"/>
+          <w:shd w:val="clear" w:color="auto" w:fill="FFFFFF"/>
+        </w:rPr>
+        <w:t xml:space="preserve"> so the weight would be </w:t>
+      </w:r>
+      <m:oMath>
+        <m:rad>
+          <m:radPr>
+            <m:degHide m:val="1"/>
+            <m:ctrlPr>
+              <w:rPr>
+                <w:rFonts w:ascii="Cambria Math" w:hAnsi="Cambria Math" w:cs="Tahoma"/>
+                <w:i/>
+                <w:color w:val="222222"/>
+                <w:shd w:val="clear" w:color="auto" w:fill="FFFFFF"/>
+              </w:rPr>
+            </m:ctrlPr>
+          </m:radPr>
+          <m:deg/>
+          <m:e>
+            <m:f>
+              <m:fPr>
+                <m:ctrlPr>
+                  <w:rPr>
+                    <w:rFonts w:ascii="Cambria Math" w:hAnsi="Cambria Math" w:cs="Tahoma"/>
+                    <w:i/>
+                    <w:color w:val="222222"/>
+                    <w:shd w:val="clear" w:color="auto" w:fill="FFFFFF"/>
+                  </w:rPr>
+                </m:ctrlPr>
+              </m:fPr>
+              <m:num>
+                <m:r>
+                  <w:rPr>
+                    <w:rFonts w:ascii="Cambria Math" w:hAnsi="Cambria Math" w:cs="Tahoma"/>
+                    <w:color w:val="222222"/>
+                    <w:shd w:val="clear" w:color="auto" w:fill="FFFFFF"/>
+                  </w:rPr>
+                  <m:t>1</m:t>
+                </m:r>
+                <m:r>
+                  <w:rPr>
+                    <w:rFonts w:ascii="Cambria Math" w:hAnsi="Cambria Math" w:cs="Tahoma"/>
+                    <w:color w:val="222222"/>
+                    <w:shd w:val="clear" w:color="auto" w:fill="FFFFFF"/>
+                  </w:rPr>
+                  <m:t>36</m:t>
+                </m:r>
+              </m:num>
+              <m:den>
+                <m:r>
+                  <w:rPr>
+                    <w:rFonts w:ascii="Cambria Math" w:hAnsi="Cambria Math" w:cs="Tahoma"/>
+                    <w:color w:val="222222"/>
+                    <w:shd w:val="clear" w:color="auto" w:fill="FFFFFF"/>
+                  </w:rPr>
+                  <m:t>40,000</m:t>
+                </m:r>
+              </m:den>
+            </m:f>
+          </m:e>
+        </m:rad>
+        <m:r>
+          <w:rPr>
+            <w:rFonts w:ascii="Cambria Math" w:hAnsi="Cambria Math" w:cs="Tahoma"/>
+            <w:color w:val="222222"/>
+            <w:shd w:val="clear" w:color="auto" w:fill="FFFFFF"/>
+          </w:rPr>
+          <m:t>≈.06</m:t>
+        </m:r>
+      </m:oMath>
+      <w:r>
+        <w:rPr>
+          <w:rFonts w:ascii="Cambria" w:eastAsiaTheme="minorEastAsia" w:hAnsi="Cambria" w:cs="Tahoma"/>
+          <w:color w:val="222222"/>
+          <w:shd w:val="clear" w:color="auto" w:fill="FFFFFF"/>
+        </w:rPr>
+        <w:t>.</w:t>
+      </w:r>
+    </w:p>
+    <w:p>
+      <w:pPr>
+        <w:rPr>
+          <w:rFonts w:ascii="Cambria" w:eastAsiaTheme="minorEastAsia" w:hAnsi="Cambria" w:cs="Tahoma"/>
+          <w:color w:val="222222"/>
+          <w:shd w:val="clear" w:color="auto" w:fill="FFFFFF"/>
+        </w:rPr>
+      </w:pPr>
+      <w:r>
+        <w:rPr>
+          <w:rFonts w:ascii="Cambria" w:eastAsiaTheme="minorEastAsia" w:hAnsi="Cambria" w:cs="Tahoma"/>
+          <w:color w:val="222222"/>
+          <w:shd w:val="clear" w:color="auto" w:fill="FFFFFF"/>
+        </w:rPr>
+        <w:t xml:space="preserve">The base weight need not, however, be the end of the story.  It appears that measurable properties of </w:t>
+      </w:r>
+      <w:r>
+        <w:rPr>
+          <w:rFonts w:ascii="Cambria" w:eastAsiaTheme="minorEastAsia" w:hAnsi="Cambria" w:cs="Tahoma"/>
+          <w:color w:val="222222"/>
+          <w:shd w:val="clear" w:color="auto" w:fill="FFFFFF"/>
+        </w:rPr>
+        <w:t>a candidate</w:t>
+      </w:r>
+      <w:r>
+        <w:rPr>
+          <w:rFonts w:ascii="Cambria" w:eastAsiaTheme="minorEastAsia" w:hAnsi="Cambria" w:cs="Tahoma"/>
+          <w:color w:val="222222"/>
+          <w:shd w:val="clear" w:color="auto" w:fill="FFFFFF"/>
+        </w:rPr>
+        <w:t xml:space="preserve"> word can provide a more refined value</w:t>
+      </w:r>
+      <w:r>
+        <w:rPr>
+          <w:rFonts w:ascii="Cambria" w:eastAsiaTheme="minorEastAsia" w:hAnsi="Cambria" w:cs="Tahoma"/>
+          <w:color w:val="222222"/>
+          <w:shd w:val="clear" w:color="auto" w:fill="FFFFFF"/>
+        </w:rPr>
+        <w:t xml:space="preserve"> based on how the definitions of the word relate to </w:t>
+      </w:r>
+      <w:r>
+        <w:rPr>
+          <w:rFonts w:ascii="Cambria" w:eastAsiaTheme="minorEastAsia" w:hAnsi="Cambria" w:cs="Tahoma"/>
+          <w:color w:val="222222"/>
+          <w:shd w:val="clear" w:color="auto" w:fill="FFFFFF"/>
+        </w:rPr>
+        <w:t>words for which the rule is explicitly supported</w:t>
+      </w:r>
+      <w:r>
+        <w:rPr>
+          <w:rFonts w:ascii="Cambria" w:eastAsiaTheme="minorEastAsia" w:hAnsi="Cambria" w:cs="Tahoma"/>
+          <w:color w:val="222222"/>
+          <w:shd w:val="clear" w:color="auto" w:fill="FFFFFF"/>
+        </w:rPr>
+        <w:t>.  For e</w:t>
+      </w:r>
+      <w:r>
+        <w:rPr>
+          <w:rFonts w:ascii="Cambria" w:eastAsiaTheme="minorEastAsia" w:hAnsi="Cambria" w:cs="Tahoma"/>
+          <w:color w:val="222222"/>
+          <w:shd w:val="clear" w:color="auto" w:fill="FFFFFF"/>
+        </w:rPr>
+        <w:t>very</w:t>
+      </w:r>
+      <w:r>
+        <w:rPr>
+          <w:rFonts w:ascii="Cambria" w:eastAsiaTheme="minorEastAsia" w:hAnsi="Cambria" w:cs="Tahoma"/>
+          <w:color w:val="222222"/>
+          <w:shd w:val="clear" w:color="auto" w:fill="FFFFFF"/>
+        </w:rPr>
+        <w:t xml:space="preserve"> word</w:t>
+      </w:r>
+      <w:r>
+        <w:rPr>
+          <w:rFonts w:ascii="Cambria" w:eastAsiaTheme="minorEastAsia" w:hAnsi="Cambria" w:cs="Tahoma"/>
+          <w:color w:val="222222"/>
+          <w:shd w:val="clear" w:color="auto" w:fill="FFFFFF"/>
+        </w:rPr>
+        <w:t xml:space="preserve"> in the reference corpus</w:t>
+      </w:r>
+      <w:r>
+        <w:rPr>
+          <w:rFonts w:ascii="Cambria" w:eastAsiaTheme="minorEastAsia" w:hAnsi="Cambria" w:cs="Tahoma"/>
+          <w:color w:val="222222"/>
+          <w:shd w:val="clear" w:color="auto" w:fill="FFFFFF"/>
+        </w:rPr>
+        <w:t xml:space="preserve">, create a set of up to </w:t>
+      </w:r>
+      <w:r>
+        <w:rPr>
+          <w:rFonts w:ascii="Cambria" w:eastAsiaTheme="minorEastAsia" w:hAnsi="Cambria" w:cs="Tahoma"/>
+          <w:color w:val="222222"/>
+          <w:shd w:val="clear" w:color="auto" w:fill="FFFFFF"/>
+        </w:rPr>
+        <w:t>three root senses (or six for verbs, which have separate transitive and intransitive lists of definitions) by taking the first substantive word in each of the first three definitions.</w:t>
+      </w:r>
+      <w:r>
+        <w:rPr>
+          <w:rStyle w:val="FootnoteReference"/>
+          <w:rFonts w:ascii="Cambria" w:eastAsiaTheme="minorEastAsia" w:hAnsi="Cambria" w:cs="Tahoma"/>
+          <w:color w:val="222222"/>
+          <w:shd w:val="clear" w:color="auto" w:fill="FFFFFF"/>
+        </w:rPr>
+        <w:footnoteReference w:id="6"/>
+      </w:r>
+    </w:p>
+    <w:p>
+      <w:pPr>
+        <w:rPr>
+          <w:rFonts w:ascii="Cambria" w:eastAsiaTheme="minorEastAsia" w:hAnsi="Cambria" w:cs="Tahoma"/>
+          <w:color w:val="222222"/>
+          <w:shd w:val="clear" w:color="auto" w:fill="FFFFFF"/>
+        </w:rPr>
+      </w:pPr>
+      <w:r>
+        <w:rPr>
+          <w:rFonts w:ascii="Cambria" w:eastAsiaTheme="minorEastAsia" w:hAnsi="Cambria" w:cs="Tahoma"/>
+          <w:color w:val="222222"/>
+          <w:shd w:val="clear" w:color="auto" w:fill="FFFFFF"/>
+        </w:rPr>
+        <w:t>Now look at every word which appears as a root sense for at least 5% of either the full corpus or the words for which the reference corpus supports the generation rule; in this case, sampling produces the following table:</w:t>
+      </w:r>
+    </w:p>
+    <w:tbl>
+      <w:tblPr>
+        <w:tblpPr w:leftFromText="180" w:rightFromText="180" w:vertAnchor="text" w:tblpY="1"/>
+        <w:tblOverlap w:val="never"/>
+        <w:tblW w:w="2915" w:type="dxa"/>
+        <w:tblLook w:val="04A0" w:firstRow="1" w:lastRow="0" w:firstColumn="1" w:lastColumn="0" w:noHBand="0" w:noVBand="1"/>
+      </w:tblPr>
+      <w:tblGrid>
+        <w:gridCol w:w="995"/>
+        <w:gridCol w:w="960"/>
+        <w:gridCol w:w="960"/>
+      </w:tblGrid>
+      <w:tr>
+        <w:trPr>
+          <w:trHeight w:val="290"/>
+        </w:trPr>
+        <w:tc>
+          <w:tcPr>
+            <w:tcW w:w="995" w:type="dxa"/>
+            <w:tcBorders>
+              <w:top w:val="nil"/>
+              <w:left w:val="nil"/>
+              <w:bottom w:val="nil"/>
+              <w:right w:val="nil"/>
+            </w:tcBorders>
+            <w:shd w:val="clear" w:color="auto" w:fill="D9D9D9" w:themeFill="background1" w:themeFillShade="D9"/>
+            <w:noWrap/>
+            <w:vAlign w:val="bottom"/>
+          </w:tcPr>
+          <w:p>
+            <w:pPr>
+              <w:spacing w:after="0" w:line="240" w:lineRule="auto"/>
+              <w:rPr>
+                <w:rFonts w:ascii="Cambria" w:eastAsia="Times New Roman" w:hAnsi="Cambria" w:cs="Calibri"/>
+                <w:b/>
+                <w:bCs/>
+                <w:color w:val="000000"/>
+              </w:rPr>
+            </w:pPr>
+            <w:r>
+              <w:rPr>
+                <w:rFonts w:ascii="Cambria" w:eastAsia="Times New Roman" w:hAnsi="Cambria" w:cs="Calibri"/>
+                <w:b/>
+                <w:bCs/>
+                <w:color w:val="000000"/>
+              </w:rPr>
+              <w:t>Verb</w:t>
+            </w:r>
+          </w:p>
+        </w:tc>
+        <w:tc>
+          <w:tcPr>
+            <w:tcW w:w="960" w:type="dxa"/>
+            <w:tcBorders>
+              <w:top w:val="nil"/>
+              <w:left w:val="nil"/>
+              <w:bottom w:val="nil"/>
+              <w:right w:val="nil"/>
+            </w:tcBorders>
+            <w:shd w:val="clear" w:color="auto" w:fill="D9D9D9" w:themeFill="background1" w:themeFillShade="D9"/>
+            <w:noWrap/>
+            <w:vAlign w:val="bottom"/>
+          </w:tcPr>
+          <w:p>
+            <w:pPr>
+              <w:spacing w:after="0" w:line="240" w:lineRule="auto"/>
+              <w:jc w:val="right"/>
+              <w:rPr>
+                <w:rFonts w:ascii="Cambria" w:eastAsia="Times New Roman" w:hAnsi="Cambria" w:cs="Calibri"/>
+                <w:b/>
+                <w:bCs/>
+                <w:color w:val="000000"/>
+              </w:rPr>
+            </w:pPr>
+            <w:r>
+              <w:rPr>
+                <w:rFonts w:ascii="Cambria" w:eastAsia="Times New Roman" w:hAnsi="Cambria" w:cs="Calibri"/>
+                <w:b/>
+                <w:bCs/>
+                <w:color w:val="000000"/>
+              </w:rPr>
+              <w:t>Out</w:t>
+            </w:r>
+          </w:p>
+        </w:tc>
+        <w:tc>
+          <w:tcPr>
+            <w:tcW w:w="960" w:type="dxa"/>
+            <w:tcBorders>
+              <w:top w:val="nil"/>
+              <w:left w:val="nil"/>
+              <w:bottom w:val="nil"/>
+              <w:right w:val="nil"/>
+            </w:tcBorders>
+            <w:shd w:val="clear" w:color="auto" w:fill="D9D9D9" w:themeFill="background1" w:themeFillShade="D9"/>
+            <w:vAlign w:val="bottom"/>
+          </w:tcPr>
+          <w:p>
+            <w:pPr>
+              <w:spacing w:after="0" w:line="240" w:lineRule="auto"/>
+              <w:jc w:val="right"/>
+              <w:rPr>
+                <w:rFonts w:ascii="Cambria" w:eastAsia="Times New Roman" w:hAnsi="Cambria" w:cs="Calibri"/>
+                <w:b/>
+                <w:bCs/>
+                <w:i/>
+                <w:iCs/>
+                <w:color w:val="000000"/>
+              </w:rPr>
+            </w:pPr>
+            <w:r>
+              <w:rPr>
+                <w:rFonts w:ascii="Cambria" w:eastAsia="Times New Roman" w:hAnsi="Cambria" w:cs="Calibri"/>
+                <w:b/>
+                <w:bCs/>
+                <w:i/>
+                <w:iCs/>
+                <w:color w:val="000000"/>
+              </w:rPr>
+              <w:t>all</w:t>
+            </w:r>
+          </w:p>
+        </w:tc>
+      </w:tr>
+      <w:tr>
+        <w:trPr>
+          <w:trHeight w:val="290"/>
+        </w:trPr>
+        <w:tc>
+          <w:tcPr>
+            <w:tcW w:w="995" w:type="dxa"/>
+            <w:tcBorders>
+              <w:top w:val="nil"/>
+              <w:left w:val="nil"/>
+              <w:bottom w:val="nil"/>
+              <w:right w:val="nil"/>
+            </w:tcBorders>
+            <w:shd w:val="clear" w:color="auto" w:fill="D2FFD2"/>
+            <w:noWrap/>
+            <w:vAlign w:val="center"/>
+            <w:hideMark/>
+          </w:tcPr>
+          <w:p>
+            <w:pPr>
+              <w:spacing w:after="0" w:line="240" w:lineRule="auto"/>
+              <w:rPr>
+                <w:rFonts w:ascii="Cambria" w:eastAsia="Times New Roman" w:hAnsi="Cambria" w:cs="Calibri"/>
+                <w:color w:val="000000"/>
+              </w:rPr>
+            </w:pPr>
+            <w:r>
+              <w:rPr>
+                <w:rFonts w:ascii="Cambria" w:eastAsia="Times New Roman" w:hAnsi="Cambria" w:cs="Calibri"/>
+                <w:color w:val="000000"/>
+              </w:rPr>
+              <w:t>be</w:t>
+            </w:r>
+          </w:p>
+        </w:tc>
+        <w:tc>
+          <w:tcPr>
+            <w:tcW w:w="960" w:type="dxa"/>
+            <w:tcBorders>
+              <w:top w:val="nil"/>
+              <w:left w:val="nil"/>
+              <w:bottom w:val="nil"/>
+              <w:right w:val="nil"/>
+            </w:tcBorders>
+            <w:shd w:val="clear" w:color="auto" w:fill="auto"/>
+            <w:noWrap/>
+            <w:vAlign w:val="bottom"/>
+            <w:hideMark/>
+          </w:tcPr>
+          <w:p>
+            <w:pPr>
+              <w:spacing w:after="0" w:line="240" w:lineRule="auto"/>
+              <w:jc w:val="right"/>
+              <w:rPr>
+                <w:rFonts w:ascii="Calibri" w:eastAsia="Times New Roman" w:hAnsi="Calibri" w:cs="Calibri"/>
+                <w:color w:val="000000"/>
+              </w:rPr>
+            </w:pPr>
+            <w:r>
+              <w:rPr>
+                <w:rFonts w:ascii="Calibri" w:eastAsia="Times New Roman" w:hAnsi="Calibri" w:cs="Calibri"/>
+                <w:color w:val="000000"/>
+              </w:rPr>
+              <w:t>11</w:t>
+            </w:r>
+            <w:r>
+              <w:rPr>
+                <w:rFonts w:ascii="Calibri" w:eastAsia="Times New Roman" w:hAnsi="Calibri" w:cs="Calibri"/>
+                <w:color w:val="000000"/>
+              </w:rPr>
+              <w:t>%</w:t>
+            </w:r>
+          </w:p>
+        </w:tc>
+        <w:tc>
+          <w:tcPr>
+            <w:tcW w:w="960" w:type="dxa"/>
+            <w:tcBorders>
+              <w:top w:val="nil"/>
+              <w:left w:val="nil"/>
+              <w:bottom w:val="nil"/>
+              <w:right w:val="nil"/>
+            </w:tcBorders>
+          </w:tcPr>
+          <w:p>
+            <w:pPr>
+              <w:spacing w:after="0" w:line="240" w:lineRule="auto"/>
+              <w:jc w:val="right"/>
+              <w:rPr>
+                <w:rFonts w:ascii="Calibri" w:eastAsia="Times New Roman" w:hAnsi="Calibri" w:cs="Calibri"/>
+                <w:color w:val="000000"/>
+              </w:rPr>
+            </w:pPr>
+            <w:r>
+              <w:rPr>
+                <w:rFonts w:ascii="Calibri" w:eastAsia="Times New Roman" w:hAnsi="Calibri" w:cs="Calibri"/>
+                <w:color w:val="000000"/>
+              </w:rPr>
+              <w:t>4%</w:t>
+            </w:r>
+          </w:p>
+        </w:tc>
+      </w:tr>
+      <w:tr>
+        <w:trPr>
+          <w:trHeight w:val="290"/>
+        </w:trPr>
+        <w:tc>
+          <w:tcPr>
+            <w:tcW w:w="995" w:type="dxa"/>
+            <w:tcBorders>
+              <w:top w:val="nil"/>
+              <w:left w:val="nil"/>
+              <w:bottom w:val="nil"/>
+              <w:right w:val="nil"/>
+            </w:tcBorders>
+            <w:shd w:val="clear" w:color="auto" w:fill="E6FFE6"/>
+            <w:noWrap/>
+            <w:vAlign w:val="center"/>
+            <w:hideMark/>
+          </w:tcPr>
+          <w:p>
+            <w:pPr>
+              <w:spacing w:after="0" w:line="240" w:lineRule="auto"/>
+              <w:rPr>
+                <w:rFonts w:ascii="Cambria" w:eastAsia="Times New Roman" w:hAnsi="Cambria" w:cs="Calibri"/>
+                <w:color w:val="000000"/>
+              </w:rPr>
+            </w:pPr>
+            <w:r>
+              <w:rPr>
+                <w:rFonts w:ascii="Cambria" w:eastAsia="Times New Roman" w:hAnsi="Cambria" w:cs="Calibri"/>
+                <w:color w:val="000000"/>
+              </w:rPr>
+              <w:t>become</w:t>
+            </w:r>
+          </w:p>
+        </w:tc>
+        <w:tc>
+          <w:tcPr>
+            <w:tcW w:w="960" w:type="dxa"/>
+            <w:tcBorders>
+              <w:top w:val="nil"/>
+              <w:left w:val="nil"/>
+              <w:bottom w:val="nil"/>
+              <w:right w:val="nil"/>
+            </w:tcBorders>
+            <w:shd w:val="clear" w:color="auto" w:fill="auto"/>
+            <w:noWrap/>
+            <w:vAlign w:val="bottom"/>
+            <w:hideMark/>
+          </w:tcPr>
+          <w:p>
+            <w:pPr>
+              <w:spacing w:after="0" w:line="240" w:lineRule="auto"/>
+              <w:jc w:val="right"/>
+              <w:rPr>
+                <w:rFonts w:ascii="Calibri" w:eastAsia="Times New Roman" w:hAnsi="Calibri" w:cs="Calibri"/>
+                <w:color w:val="000000"/>
+              </w:rPr>
+            </w:pPr>
+            <w:r>
+              <w:rPr>
+                <w:rFonts w:ascii="Calibri" w:eastAsia="Times New Roman" w:hAnsi="Calibri" w:cs="Calibri"/>
+                <w:color w:val="000000"/>
+              </w:rPr>
+              <w:t>12</w:t>
+            </w:r>
+            <w:r>
+              <w:rPr>
+                <w:rFonts w:ascii="Calibri" w:eastAsia="Times New Roman" w:hAnsi="Calibri" w:cs="Calibri"/>
+                <w:color w:val="000000"/>
+              </w:rPr>
+              <w:t>%</w:t>
+            </w:r>
+          </w:p>
+        </w:tc>
+        <w:tc>
+          <w:tcPr>
+            <w:tcW w:w="960" w:type="dxa"/>
+            <w:tcBorders>
+              <w:top w:val="nil"/>
+              <w:left w:val="nil"/>
+              <w:bottom w:val="nil"/>
+              <w:right w:val="nil"/>
+            </w:tcBorders>
+          </w:tcPr>
+          <w:p>
+            <w:pPr>
+              <w:spacing w:after="0" w:line="240" w:lineRule="auto"/>
+              <w:jc w:val="right"/>
+              <w:rPr>
+                <w:rFonts w:ascii="Calibri" w:eastAsia="Times New Roman" w:hAnsi="Calibri" w:cs="Calibri"/>
+                <w:color w:val="000000"/>
+              </w:rPr>
+            </w:pPr>
+            <w:r>
+              <w:rPr>
+                <w:rFonts w:ascii="Calibri" w:eastAsia="Times New Roman" w:hAnsi="Calibri" w:cs="Calibri"/>
+                <w:color w:val="000000"/>
+              </w:rPr>
+              <w:t>6%</w:t>
+            </w:r>
+          </w:p>
+        </w:tc>
+      </w:tr>
+      <w:tr>
+        <w:trPr>
+          <w:trHeight w:val="290"/>
+        </w:trPr>
+        <w:tc>
+          <w:tcPr>
+            <w:tcW w:w="995" w:type="dxa"/>
+            <w:tcBorders>
+              <w:top w:val="nil"/>
+              <w:left w:val="nil"/>
+              <w:bottom w:val="nil"/>
+              <w:right w:val="nil"/>
+            </w:tcBorders>
+            <w:shd w:val="clear" w:color="auto" w:fill="80FF80"/>
+            <w:noWrap/>
+            <w:vAlign w:val="center"/>
+            <w:hideMark/>
+          </w:tcPr>
+          <w:p>
+            <w:pPr>
+              <w:spacing w:after="0" w:line="240" w:lineRule="auto"/>
+              <w:rPr>
+                <w:rFonts w:ascii="Cambria" w:eastAsia="Times New Roman" w:hAnsi="Cambria" w:cs="Calibri"/>
+                <w:color w:val="000000"/>
+              </w:rPr>
+            </w:pPr>
+            <w:r>
+              <w:rPr>
+                <w:rFonts w:ascii="Cambria" w:eastAsia="Times New Roman" w:hAnsi="Cambria" w:cs="Calibri"/>
+                <w:color w:val="000000"/>
+              </w:rPr>
+              <w:t>bring</w:t>
+            </w:r>
+          </w:p>
+        </w:tc>
+        <w:tc>
+          <w:tcPr>
+            <w:tcW w:w="960" w:type="dxa"/>
+            <w:tcBorders>
+              <w:top w:val="nil"/>
+              <w:left w:val="nil"/>
+              <w:bottom w:val="nil"/>
+              <w:right w:val="nil"/>
+            </w:tcBorders>
+            <w:shd w:val="clear" w:color="auto" w:fill="auto"/>
+            <w:noWrap/>
+            <w:vAlign w:val="bottom"/>
+            <w:hideMark/>
+          </w:tcPr>
+          <w:p>
+            <w:pPr>
+              <w:spacing w:after="0" w:line="240" w:lineRule="auto"/>
+              <w:jc w:val="right"/>
+              <w:rPr>
+                <w:rFonts w:ascii="Calibri" w:eastAsia="Times New Roman" w:hAnsi="Calibri" w:cs="Calibri"/>
+                <w:color w:val="000000"/>
+              </w:rPr>
+            </w:pPr>
+            <w:r>
+              <w:rPr>
+                <w:rFonts w:ascii="Calibri" w:eastAsia="Times New Roman" w:hAnsi="Calibri" w:cs="Calibri"/>
+                <w:color w:val="000000"/>
+              </w:rPr>
+              <w:t>6</w:t>
+            </w:r>
+            <w:r>
+              <w:rPr>
+                <w:rFonts w:ascii="Calibri" w:eastAsia="Times New Roman" w:hAnsi="Calibri" w:cs="Calibri"/>
+                <w:color w:val="000000"/>
+              </w:rPr>
+              <w:t>%</w:t>
+            </w:r>
+          </w:p>
+        </w:tc>
+        <w:tc>
+          <w:tcPr>
+            <w:tcW w:w="960" w:type="dxa"/>
+            <w:tcBorders>
+              <w:top w:val="nil"/>
+              <w:left w:val="nil"/>
+              <w:bottom w:val="nil"/>
+              <w:right w:val="nil"/>
+            </w:tcBorders>
+          </w:tcPr>
+          <w:p>
+            <w:pPr>
+              <w:spacing w:after="0" w:line="240" w:lineRule="auto"/>
+              <w:jc w:val="right"/>
+              <w:rPr>
+                <w:rFonts w:ascii="Calibri" w:eastAsia="Times New Roman" w:hAnsi="Calibri" w:cs="Calibri"/>
+                <w:color w:val="000000"/>
+              </w:rPr>
+            </w:pPr>
+          </w:p>
+        </w:tc>
+      </w:tr>
+      <w:tr>
+        <w:trPr>
+          <w:trHeight w:val="290"/>
+        </w:trPr>
+        <w:tc>
+          <w:tcPr>
+            <w:tcW w:w="995" w:type="dxa"/>
+            <w:tcBorders>
+              <w:top w:val="nil"/>
+              <w:left w:val="nil"/>
+              <w:bottom w:val="nil"/>
+              <w:right w:val="nil"/>
+            </w:tcBorders>
+            <w:shd w:val="clear" w:color="auto" w:fill="EFFFEF"/>
+            <w:noWrap/>
+            <w:vAlign w:val="center"/>
+            <w:hideMark/>
+          </w:tcPr>
+          <w:p>
+            <w:pPr>
+              <w:spacing w:after="0" w:line="240" w:lineRule="auto"/>
+              <w:rPr>
+                <w:rFonts w:ascii="Cambria" w:eastAsia="Times New Roman" w:hAnsi="Cambria" w:cs="Calibri"/>
+                <w:color w:val="000000"/>
+              </w:rPr>
+            </w:pPr>
+            <w:r>
+              <w:rPr>
+                <w:rFonts w:ascii="Cambria" w:eastAsia="Times New Roman" w:hAnsi="Cambria" w:cs="Calibri"/>
+                <w:color w:val="000000"/>
+              </w:rPr>
+              <w:t>cause</w:t>
+            </w:r>
+          </w:p>
+        </w:tc>
+        <w:tc>
+          <w:tcPr>
+            <w:tcW w:w="960" w:type="dxa"/>
+            <w:tcBorders>
+              <w:top w:val="nil"/>
+              <w:left w:val="nil"/>
+              <w:bottom w:val="nil"/>
+              <w:right w:val="nil"/>
+            </w:tcBorders>
+            <w:shd w:val="clear" w:color="auto" w:fill="auto"/>
+            <w:noWrap/>
+            <w:vAlign w:val="bottom"/>
+            <w:hideMark/>
+          </w:tcPr>
+          <w:p>
+            <w:pPr>
+              <w:spacing w:after="0" w:line="240" w:lineRule="auto"/>
+              <w:jc w:val="right"/>
+              <w:rPr>
+                <w:rFonts w:ascii="Calibri" w:eastAsia="Times New Roman" w:hAnsi="Calibri" w:cs="Calibri"/>
+                <w:color w:val="000000"/>
+              </w:rPr>
+            </w:pPr>
+            <w:r>
+              <w:rPr>
+                <w:rFonts w:ascii="Calibri" w:eastAsia="Times New Roman" w:hAnsi="Calibri" w:cs="Calibri"/>
+                <w:color w:val="000000"/>
+              </w:rPr>
+              <w:t>23</w:t>
+            </w:r>
+            <w:r>
+              <w:rPr>
+                <w:rFonts w:ascii="Calibri" w:eastAsia="Times New Roman" w:hAnsi="Calibri" w:cs="Calibri"/>
+                <w:color w:val="000000"/>
+              </w:rPr>
+              <w:t>%</w:t>
+            </w:r>
+          </w:p>
+        </w:tc>
+        <w:tc>
+          <w:tcPr>
+            <w:tcW w:w="960" w:type="dxa"/>
+            <w:tcBorders>
+              <w:top w:val="nil"/>
+              <w:left w:val="nil"/>
+              <w:bottom w:val="nil"/>
+              <w:right w:val="nil"/>
+            </w:tcBorders>
+          </w:tcPr>
+          <w:p>
+            <w:pPr>
+              <w:spacing w:after="0" w:line="240" w:lineRule="auto"/>
+              <w:jc w:val="right"/>
+              <w:rPr>
+                <w:rFonts w:ascii="Calibri" w:eastAsia="Times New Roman" w:hAnsi="Calibri" w:cs="Calibri"/>
+                <w:color w:val="000000"/>
+              </w:rPr>
+            </w:pPr>
+            <w:r>
+              <w:rPr>
+                <w:rFonts w:ascii="Calibri" w:eastAsia="Times New Roman" w:hAnsi="Calibri" w:cs="Calibri"/>
+                <w:color w:val="000000"/>
+              </w:rPr>
+              <w:t>14%</w:t>
+            </w:r>
+          </w:p>
+        </w:tc>
+      </w:tr>
+      <w:tr>
+        <w:trPr>
+          <w:trHeight w:val="290"/>
+        </w:trPr>
+        <w:tc>
+          <w:tcPr>
+            <w:tcW w:w="995" w:type="dxa"/>
+            <w:tcBorders>
+              <w:top w:val="nil"/>
+              <w:left w:val="nil"/>
+              <w:bottom w:val="nil"/>
+              <w:right w:val="nil"/>
+            </w:tcBorders>
+            <w:shd w:val="clear" w:color="auto" w:fill="66FF66"/>
+            <w:noWrap/>
+            <w:vAlign w:val="center"/>
+            <w:hideMark/>
+          </w:tcPr>
+          <w:p>
+            <w:pPr>
+              <w:spacing w:after="0" w:line="240" w:lineRule="auto"/>
+              <w:rPr>
+                <w:rFonts w:ascii="Cambria" w:eastAsia="Times New Roman" w:hAnsi="Cambria" w:cs="Calibri"/>
+                <w:color w:val="000000"/>
+              </w:rPr>
+            </w:pPr>
+            <w:r>
+              <w:rPr>
+                <w:rFonts w:ascii="Cambria" w:eastAsia="Times New Roman" w:hAnsi="Cambria" w:cs="Calibri"/>
+                <w:color w:val="000000"/>
+              </w:rPr>
+              <w:t>c</w:t>
+            </w:r>
+            <w:r>
+              <w:rPr>
+                <w:rFonts w:ascii="Cambria" w:eastAsia="Times New Roman" w:hAnsi="Cambria" w:cs="Calibri"/>
+                <w:color w:val="000000"/>
+              </w:rPr>
+              <w:t>ome</w:t>
+            </w:r>
+          </w:p>
+        </w:tc>
+        <w:tc>
+          <w:tcPr>
+            <w:tcW w:w="960" w:type="dxa"/>
+            <w:tcBorders>
+              <w:top w:val="nil"/>
+              <w:left w:val="nil"/>
+              <w:bottom w:val="nil"/>
+              <w:right w:val="nil"/>
+            </w:tcBorders>
+            <w:shd w:val="clear" w:color="auto" w:fill="auto"/>
+            <w:noWrap/>
+            <w:vAlign w:val="bottom"/>
+            <w:hideMark/>
+          </w:tcPr>
+          <w:p>
+            <w:pPr>
+              <w:spacing w:after="0" w:line="240" w:lineRule="auto"/>
+              <w:jc w:val="right"/>
+              <w:rPr>
+                <w:rFonts w:ascii="Calibri" w:eastAsia="Times New Roman" w:hAnsi="Calibri" w:cs="Calibri"/>
+                <w:color w:val="000000"/>
+              </w:rPr>
+            </w:pPr>
+            <w:r>
+              <w:rPr>
+                <w:rFonts w:ascii="Calibri" w:eastAsia="Times New Roman" w:hAnsi="Calibri" w:cs="Calibri"/>
+                <w:color w:val="000000"/>
+              </w:rPr>
+              <w:t>7</w:t>
+            </w:r>
+            <w:r>
+              <w:rPr>
+                <w:rFonts w:ascii="Calibri" w:eastAsia="Times New Roman" w:hAnsi="Calibri" w:cs="Calibri"/>
+                <w:color w:val="000000"/>
+              </w:rPr>
+              <w:t>%</w:t>
+            </w:r>
+          </w:p>
+        </w:tc>
+        <w:tc>
+          <w:tcPr>
+            <w:tcW w:w="960" w:type="dxa"/>
+            <w:tcBorders>
+              <w:top w:val="nil"/>
+              <w:left w:val="nil"/>
+              <w:bottom w:val="nil"/>
+              <w:right w:val="nil"/>
+            </w:tcBorders>
+          </w:tcPr>
+          <w:p>
+            <w:pPr>
+              <w:spacing w:after="0" w:line="240" w:lineRule="auto"/>
+              <w:jc w:val="right"/>
+              <w:rPr>
+                <w:rFonts w:ascii="Calibri" w:eastAsia="Times New Roman" w:hAnsi="Calibri" w:cs="Calibri"/>
+                <w:color w:val="000000"/>
+              </w:rPr>
+            </w:pPr>
+          </w:p>
+        </w:tc>
+      </w:tr>
+      <w:tr>
+        <w:trPr>
+          <w:trHeight w:val="290"/>
+        </w:trPr>
+        <w:tc>
+          <w:tcPr>
+            <w:tcW w:w="995" w:type="dxa"/>
+            <w:tcBorders>
+              <w:top w:val="nil"/>
+              <w:left w:val="nil"/>
+              <w:bottom w:val="nil"/>
+              <w:right w:val="nil"/>
+            </w:tcBorders>
+            <w:shd w:val="clear" w:color="auto" w:fill="FFF2F2"/>
+            <w:noWrap/>
+            <w:vAlign w:val="center"/>
+          </w:tcPr>
+          <w:p>
+            <w:pPr>
+              <w:spacing w:after="0" w:line="240" w:lineRule="auto"/>
+              <w:rPr>
+                <w:rFonts w:ascii="Cambria" w:eastAsia="Times New Roman" w:hAnsi="Cambria" w:cs="Calibri"/>
+                <w:color w:val="000000"/>
+              </w:rPr>
+            </w:pPr>
+            <w:r>
+              <w:rPr>
+                <w:rFonts w:ascii="Cambria" w:eastAsia="Times New Roman" w:hAnsi="Cambria" w:cs="Calibri"/>
+                <w:color w:val="000000"/>
+              </w:rPr>
+              <w:t>form</w:t>
+            </w:r>
+          </w:p>
+        </w:tc>
+        <w:tc>
+          <w:tcPr>
+            <w:tcW w:w="960" w:type="dxa"/>
+            <w:tcBorders>
+              <w:top w:val="nil"/>
+              <w:left w:val="nil"/>
+              <w:bottom w:val="nil"/>
+              <w:right w:val="nil"/>
+            </w:tcBorders>
+            <w:shd w:val="clear" w:color="auto" w:fill="auto"/>
+            <w:noWrap/>
+            <w:vAlign w:val="bottom"/>
+          </w:tcPr>
+          <w:p>
+            <w:pPr>
+              <w:spacing w:after="0" w:line="240" w:lineRule="auto"/>
+              <w:jc w:val="right"/>
+              <w:rPr>
+                <w:rFonts w:ascii="Calibri" w:eastAsia="Times New Roman" w:hAnsi="Calibri" w:cs="Calibri"/>
+                <w:color w:val="000000"/>
+              </w:rPr>
+            </w:pPr>
+            <w:r>
+              <w:rPr>
+                <w:rFonts w:ascii="Calibri" w:eastAsia="Times New Roman" w:hAnsi="Calibri" w:cs="Calibri"/>
+                <w:color w:val="000000"/>
+              </w:rPr>
+              <w:t>4%</w:t>
+            </w:r>
+          </w:p>
+        </w:tc>
+        <w:tc>
+          <w:tcPr>
+            <w:tcW w:w="960" w:type="dxa"/>
+            <w:tcBorders>
+              <w:top w:val="nil"/>
+              <w:left w:val="nil"/>
+              <w:bottom w:val="nil"/>
+              <w:right w:val="nil"/>
+            </w:tcBorders>
+          </w:tcPr>
+          <w:p>
+            <w:pPr>
+              <w:spacing w:after="0" w:line="240" w:lineRule="auto"/>
+              <w:jc w:val="right"/>
+              <w:rPr>
+                <w:rFonts w:ascii="Calibri" w:eastAsia="Times New Roman" w:hAnsi="Calibri" w:cs="Calibri"/>
+                <w:color w:val="000000"/>
+              </w:rPr>
+            </w:pPr>
+            <w:r>
+              <w:rPr>
+                <w:rFonts w:ascii="Calibri" w:eastAsia="Times New Roman" w:hAnsi="Calibri" w:cs="Calibri"/>
+                <w:color w:val="000000"/>
+              </w:rPr>
+              <w:t>6%</w:t>
+            </w:r>
+          </w:p>
+        </w:tc>
+      </w:tr>
+      <w:tr>
+        <w:trPr>
+          <w:trHeight w:val="290"/>
+        </w:trPr>
+        <w:tc>
+          <w:tcPr>
+            <w:tcW w:w="995" w:type="dxa"/>
+            <w:tcBorders>
+              <w:top w:val="nil"/>
+              <w:left w:val="nil"/>
+              <w:bottom w:val="nil"/>
+              <w:right w:val="nil"/>
+            </w:tcBorders>
+            <w:shd w:val="clear" w:color="auto" w:fill="F7FFF7"/>
+            <w:noWrap/>
+            <w:vAlign w:val="center"/>
+            <w:hideMark/>
+          </w:tcPr>
+          <w:p>
+            <w:pPr>
+              <w:spacing w:after="0" w:line="240" w:lineRule="auto"/>
+              <w:rPr>
+                <w:rFonts w:ascii="Cambria" w:eastAsia="Times New Roman" w:hAnsi="Cambria" w:cs="Calibri"/>
+                <w:color w:val="000000"/>
+              </w:rPr>
+            </w:pPr>
+            <w:r>
+              <w:rPr>
+                <w:rFonts w:ascii="Cambria" w:eastAsia="Times New Roman" w:hAnsi="Cambria" w:cs="Calibri"/>
+                <w:color w:val="000000"/>
+              </w:rPr>
+              <w:t>give</w:t>
+            </w:r>
+          </w:p>
+        </w:tc>
+        <w:tc>
+          <w:tcPr>
+            <w:tcW w:w="960" w:type="dxa"/>
+            <w:tcBorders>
+              <w:top w:val="nil"/>
+              <w:left w:val="nil"/>
+              <w:bottom w:val="nil"/>
+              <w:right w:val="nil"/>
+            </w:tcBorders>
+            <w:shd w:val="clear" w:color="auto" w:fill="auto"/>
+            <w:noWrap/>
+            <w:vAlign w:val="bottom"/>
+            <w:hideMark/>
+          </w:tcPr>
+          <w:p>
+            <w:pPr>
+              <w:spacing w:after="0" w:line="240" w:lineRule="auto"/>
+              <w:jc w:val="right"/>
+              <w:rPr>
+                <w:rFonts w:ascii="Calibri" w:eastAsia="Times New Roman" w:hAnsi="Calibri" w:cs="Calibri"/>
+                <w:color w:val="000000"/>
+              </w:rPr>
+            </w:pPr>
+            <w:r>
+              <w:rPr>
+                <w:rFonts w:ascii="Calibri" w:eastAsia="Times New Roman" w:hAnsi="Calibri" w:cs="Calibri"/>
+                <w:color w:val="000000"/>
+              </w:rPr>
+              <w:t>8</w:t>
+            </w:r>
+            <w:r>
+              <w:rPr>
+                <w:rFonts w:ascii="Calibri" w:eastAsia="Times New Roman" w:hAnsi="Calibri" w:cs="Calibri"/>
+                <w:color w:val="000000"/>
+              </w:rPr>
+              <w:t>%</w:t>
+            </w:r>
+          </w:p>
+        </w:tc>
+        <w:tc>
+          <w:tcPr>
+            <w:tcW w:w="960" w:type="dxa"/>
+            <w:tcBorders>
+              <w:top w:val="nil"/>
+              <w:left w:val="nil"/>
+              <w:bottom w:val="nil"/>
+              <w:right w:val="nil"/>
+            </w:tcBorders>
+          </w:tcPr>
+          <w:p>
+            <w:pPr>
+              <w:spacing w:after="0" w:line="240" w:lineRule="auto"/>
+              <w:jc w:val="right"/>
+              <w:rPr>
+                <w:rFonts w:ascii="Calibri" w:eastAsia="Times New Roman" w:hAnsi="Calibri" w:cs="Calibri"/>
+                <w:color w:val="000000"/>
+              </w:rPr>
+            </w:pPr>
+            <w:r>
+              <w:rPr>
+                <w:rFonts w:ascii="Calibri" w:eastAsia="Times New Roman" w:hAnsi="Calibri" w:cs="Calibri"/>
+                <w:color w:val="000000"/>
+              </w:rPr>
+              <w:t>6%</w:t>
+            </w:r>
+          </w:p>
+        </w:tc>
+      </w:tr>
+      <w:tr>
+        <w:trPr>
+          <w:trHeight w:val="290"/>
+        </w:trPr>
+        <w:tc>
+          <w:tcPr>
+            <w:tcW w:w="995" w:type="dxa"/>
+            <w:tcBorders>
+              <w:top w:val="nil"/>
+              <w:left w:val="nil"/>
+              <w:bottom w:val="nil"/>
+              <w:right w:val="nil"/>
+            </w:tcBorders>
+            <w:shd w:val="clear" w:color="auto" w:fill="F9FFF9"/>
+            <w:noWrap/>
+            <w:vAlign w:val="center"/>
+            <w:hideMark/>
+          </w:tcPr>
+          <w:p>
+            <w:pPr>
+              <w:spacing w:after="0" w:line="240" w:lineRule="auto"/>
+              <w:rPr>
+                <w:rFonts w:ascii="Cambria" w:eastAsia="Times New Roman" w:hAnsi="Cambria" w:cs="Calibri"/>
+                <w:color w:val="000000"/>
+              </w:rPr>
+            </w:pPr>
+            <w:r>
+              <w:rPr>
+                <w:rFonts w:ascii="Cambria" w:eastAsia="Times New Roman" w:hAnsi="Cambria" w:cs="Calibri"/>
+                <w:color w:val="000000"/>
+              </w:rPr>
+              <w:t>go</w:t>
+            </w:r>
+          </w:p>
+        </w:tc>
+        <w:tc>
+          <w:tcPr>
+            <w:tcW w:w="960" w:type="dxa"/>
+            <w:tcBorders>
+              <w:top w:val="nil"/>
+              <w:left w:val="nil"/>
+              <w:bottom w:val="nil"/>
+              <w:right w:val="nil"/>
+            </w:tcBorders>
+            <w:shd w:val="clear" w:color="auto" w:fill="auto"/>
+            <w:noWrap/>
+            <w:vAlign w:val="bottom"/>
+            <w:hideMark/>
+          </w:tcPr>
+          <w:p>
+            <w:pPr>
+              <w:spacing w:after="0" w:line="240" w:lineRule="auto"/>
+              <w:jc w:val="right"/>
+              <w:rPr>
+                <w:rFonts w:ascii="Calibri" w:eastAsia="Times New Roman" w:hAnsi="Calibri" w:cs="Calibri"/>
+                <w:color w:val="000000"/>
+              </w:rPr>
+            </w:pPr>
+            <w:r>
+              <w:rPr>
+                <w:rFonts w:ascii="Calibri" w:eastAsia="Times New Roman" w:hAnsi="Calibri" w:cs="Calibri"/>
+                <w:color w:val="000000"/>
+              </w:rPr>
+              <w:t>5</w:t>
+            </w:r>
+            <w:r>
+              <w:rPr>
+                <w:rFonts w:ascii="Calibri" w:eastAsia="Times New Roman" w:hAnsi="Calibri" w:cs="Calibri"/>
+                <w:color w:val="000000"/>
+              </w:rPr>
+              <w:t>%</w:t>
+            </w:r>
+          </w:p>
+        </w:tc>
+        <w:tc>
+          <w:tcPr>
+            <w:tcW w:w="960" w:type="dxa"/>
+            <w:tcBorders>
+              <w:top w:val="nil"/>
+              <w:left w:val="nil"/>
+              <w:bottom w:val="nil"/>
+              <w:right w:val="nil"/>
+            </w:tcBorders>
+          </w:tcPr>
+          <w:p>
+            <w:pPr>
+              <w:spacing w:after="0" w:line="240" w:lineRule="auto"/>
+              <w:jc w:val="right"/>
+              <w:rPr>
+                <w:rFonts w:ascii="Calibri" w:eastAsia="Times New Roman" w:hAnsi="Calibri" w:cs="Calibri"/>
+                <w:color w:val="000000"/>
+              </w:rPr>
+            </w:pPr>
+            <w:r>
+              <w:rPr>
+                <w:rFonts w:ascii="Calibri" w:eastAsia="Times New Roman" w:hAnsi="Calibri" w:cs="Calibri"/>
+                <w:color w:val="000000"/>
+              </w:rPr>
+              <w:t>4%</w:t>
+            </w:r>
+          </w:p>
+        </w:tc>
+      </w:tr>
+      <w:tr>
+        <w:trPr>
+          <w:trHeight w:val="290"/>
+        </w:trPr>
+        <w:tc>
+          <w:tcPr>
+            <w:tcW w:w="995" w:type="dxa"/>
+            <w:tcBorders>
+              <w:top w:val="nil"/>
+              <w:left w:val="nil"/>
+              <w:bottom w:val="nil"/>
+              <w:right w:val="nil"/>
+            </w:tcBorders>
+            <w:shd w:val="clear" w:color="auto" w:fill="CCFFCC"/>
+            <w:noWrap/>
+            <w:vAlign w:val="center"/>
+            <w:hideMark/>
+          </w:tcPr>
+          <w:p>
+            <w:pPr>
+              <w:spacing w:after="0" w:line="240" w:lineRule="auto"/>
+              <w:rPr>
+                <w:rFonts w:ascii="Cambria" w:eastAsia="Times New Roman" w:hAnsi="Cambria" w:cs="Calibri"/>
+                <w:color w:val="000000"/>
+              </w:rPr>
+            </w:pPr>
+            <w:r>
+              <w:rPr>
+                <w:rFonts w:ascii="Cambria" w:eastAsia="Times New Roman" w:hAnsi="Cambria" w:cs="Calibri"/>
+                <w:color w:val="000000"/>
+              </w:rPr>
+              <w:t>have</w:t>
+            </w:r>
+          </w:p>
+        </w:tc>
+        <w:tc>
+          <w:tcPr>
+            <w:tcW w:w="960" w:type="dxa"/>
+            <w:tcBorders>
+              <w:top w:val="nil"/>
+              <w:left w:val="nil"/>
+              <w:bottom w:val="nil"/>
+              <w:right w:val="nil"/>
+            </w:tcBorders>
+            <w:shd w:val="clear" w:color="auto" w:fill="auto"/>
+            <w:noWrap/>
+            <w:vAlign w:val="bottom"/>
+            <w:hideMark/>
+          </w:tcPr>
+          <w:p>
+            <w:pPr>
+              <w:spacing w:after="0" w:line="240" w:lineRule="auto"/>
+              <w:jc w:val="right"/>
+              <w:rPr>
+                <w:rFonts w:ascii="Calibri" w:eastAsia="Times New Roman" w:hAnsi="Calibri" w:cs="Calibri"/>
+                <w:color w:val="000000"/>
+              </w:rPr>
+            </w:pPr>
+            <w:r>
+              <w:rPr>
+                <w:rFonts w:ascii="Calibri" w:eastAsia="Times New Roman" w:hAnsi="Calibri" w:cs="Calibri"/>
+                <w:color w:val="000000"/>
+              </w:rPr>
+              <w:t>6</w:t>
+            </w:r>
+            <w:r>
+              <w:rPr>
+                <w:rFonts w:ascii="Calibri" w:eastAsia="Times New Roman" w:hAnsi="Calibri" w:cs="Calibri"/>
+                <w:color w:val="000000"/>
+              </w:rPr>
+              <w:t>%</w:t>
+            </w:r>
+          </w:p>
+        </w:tc>
+        <w:tc>
+          <w:tcPr>
+            <w:tcW w:w="960" w:type="dxa"/>
+            <w:tcBorders>
+              <w:top w:val="nil"/>
+              <w:left w:val="nil"/>
+              <w:bottom w:val="nil"/>
+              <w:right w:val="nil"/>
+            </w:tcBorders>
+          </w:tcPr>
+          <w:p>
+            <w:pPr>
+              <w:spacing w:after="0" w:line="240" w:lineRule="auto"/>
+              <w:jc w:val="right"/>
+              <w:rPr>
+                <w:rFonts w:ascii="Calibri" w:eastAsia="Times New Roman" w:hAnsi="Calibri" w:cs="Calibri"/>
+                <w:color w:val="000000"/>
+              </w:rPr>
+            </w:pPr>
+            <w:r>
+              <w:rPr>
+                <w:rFonts w:ascii="Calibri" w:eastAsia="Times New Roman" w:hAnsi="Calibri" w:cs="Calibri"/>
+                <w:color w:val="000000"/>
+              </w:rPr>
+              <w:t>2%</w:t>
+            </w:r>
+          </w:p>
+        </w:tc>
+      </w:tr>
+      <w:tr>
+        <w:trPr>
+          <w:trHeight w:val="290"/>
+        </w:trPr>
+        <w:tc>
+          <w:tcPr>
+            <w:tcW w:w="995" w:type="dxa"/>
+            <w:tcBorders>
+              <w:top w:val="nil"/>
+              <w:left w:val="nil"/>
+              <w:bottom w:val="nil"/>
+              <w:right w:val="nil"/>
+            </w:tcBorders>
+            <w:shd w:val="clear" w:color="auto" w:fill="FCFFFC"/>
+            <w:noWrap/>
+            <w:vAlign w:val="center"/>
+            <w:hideMark/>
+          </w:tcPr>
+          <w:p>
+            <w:pPr>
+              <w:spacing w:after="0" w:line="240" w:lineRule="auto"/>
+              <w:rPr>
+                <w:rFonts w:ascii="Cambria" w:eastAsia="Times New Roman" w:hAnsi="Cambria" w:cs="Calibri"/>
+                <w:color w:val="000000"/>
+              </w:rPr>
+            </w:pPr>
+            <w:r>
+              <w:rPr>
+                <w:rFonts w:ascii="Cambria" w:eastAsia="Times New Roman" w:hAnsi="Cambria" w:cs="Calibri"/>
+                <w:color w:val="000000"/>
+              </w:rPr>
+              <w:t>make</w:t>
+            </w:r>
+          </w:p>
+        </w:tc>
+        <w:tc>
+          <w:tcPr>
+            <w:tcW w:w="960" w:type="dxa"/>
+            <w:tcBorders>
+              <w:top w:val="nil"/>
+              <w:left w:val="nil"/>
+              <w:bottom w:val="nil"/>
+              <w:right w:val="nil"/>
+            </w:tcBorders>
+            <w:shd w:val="clear" w:color="auto" w:fill="auto"/>
+            <w:noWrap/>
+            <w:vAlign w:val="bottom"/>
+            <w:hideMark/>
+          </w:tcPr>
+          <w:p>
+            <w:pPr>
+              <w:spacing w:after="0" w:line="240" w:lineRule="auto"/>
+              <w:jc w:val="right"/>
+              <w:rPr>
+                <w:rFonts w:ascii="Calibri" w:eastAsia="Times New Roman" w:hAnsi="Calibri" w:cs="Calibri"/>
+                <w:color w:val="000000"/>
+              </w:rPr>
+            </w:pPr>
+            <w:r>
+              <w:rPr>
+                <w:rFonts w:ascii="Calibri" w:eastAsia="Times New Roman" w:hAnsi="Calibri" w:cs="Calibri"/>
+                <w:color w:val="000000"/>
+              </w:rPr>
+              <w:t>22</w:t>
+            </w:r>
+            <w:r>
+              <w:rPr>
+                <w:rFonts w:ascii="Calibri" w:eastAsia="Times New Roman" w:hAnsi="Calibri" w:cs="Calibri"/>
+                <w:color w:val="000000"/>
+              </w:rPr>
+              <w:t>%</w:t>
+            </w:r>
+          </w:p>
+        </w:tc>
+        <w:tc>
+          <w:tcPr>
+            <w:tcW w:w="960" w:type="dxa"/>
+            <w:tcBorders>
+              <w:top w:val="nil"/>
+              <w:left w:val="nil"/>
+              <w:bottom w:val="nil"/>
+              <w:right w:val="nil"/>
+            </w:tcBorders>
+          </w:tcPr>
+          <w:p>
+            <w:pPr>
+              <w:spacing w:after="0" w:line="240" w:lineRule="auto"/>
+              <w:jc w:val="right"/>
+              <w:rPr>
+                <w:rFonts w:ascii="Calibri" w:eastAsia="Times New Roman" w:hAnsi="Calibri" w:cs="Calibri"/>
+                <w:color w:val="000000"/>
+              </w:rPr>
+            </w:pPr>
+            <w:r>
+              <w:rPr>
+                <w:rFonts w:ascii="Calibri" w:eastAsia="Times New Roman" w:hAnsi="Calibri" w:cs="Calibri"/>
+                <w:color w:val="000000"/>
+              </w:rPr>
+              <w:t>20%</w:t>
+            </w:r>
+          </w:p>
+        </w:tc>
+      </w:tr>
+      <w:tr>
+        <w:trPr>
+          <w:trHeight w:val="290"/>
+        </w:trPr>
+        <w:tc>
+          <w:tcPr>
+            <w:tcW w:w="995" w:type="dxa"/>
+            <w:tcBorders>
+              <w:top w:val="nil"/>
+              <w:left w:val="nil"/>
+              <w:bottom w:val="nil"/>
+              <w:right w:val="nil"/>
+            </w:tcBorders>
+            <w:shd w:val="clear" w:color="auto" w:fill="EEFFEE"/>
+            <w:noWrap/>
+            <w:vAlign w:val="center"/>
+            <w:hideMark/>
+          </w:tcPr>
+          <w:p>
+            <w:pPr>
+              <w:spacing w:after="0" w:line="240" w:lineRule="auto"/>
+              <w:rPr>
+                <w:rFonts w:ascii="Cambria" w:eastAsia="Times New Roman" w:hAnsi="Cambria" w:cs="Calibri"/>
+                <w:color w:val="000000"/>
+              </w:rPr>
+            </w:pPr>
+            <w:r>
+              <w:rPr>
+                <w:rFonts w:ascii="Cambria" w:eastAsia="Times New Roman" w:hAnsi="Cambria" w:cs="Calibri"/>
+                <w:color w:val="000000"/>
+              </w:rPr>
+              <w:t>move</w:t>
+            </w:r>
+          </w:p>
+        </w:tc>
+        <w:tc>
+          <w:tcPr>
+            <w:tcW w:w="960" w:type="dxa"/>
+            <w:tcBorders>
+              <w:top w:val="nil"/>
+              <w:left w:val="nil"/>
+              <w:bottom w:val="nil"/>
+              <w:right w:val="nil"/>
+            </w:tcBorders>
+            <w:shd w:val="clear" w:color="auto" w:fill="auto"/>
+            <w:noWrap/>
+            <w:vAlign w:val="bottom"/>
+            <w:hideMark/>
+          </w:tcPr>
+          <w:p>
+            <w:pPr>
+              <w:spacing w:after="0" w:line="240" w:lineRule="auto"/>
+              <w:jc w:val="right"/>
+              <w:rPr>
+                <w:rFonts w:ascii="Calibri" w:eastAsia="Times New Roman" w:hAnsi="Calibri" w:cs="Calibri"/>
+                <w:color w:val="000000"/>
+              </w:rPr>
+            </w:pPr>
+            <w:r>
+              <w:rPr>
+                <w:rFonts w:ascii="Calibri" w:eastAsia="Times New Roman" w:hAnsi="Calibri" w:cs="Calibri"/>
+                <w:color w:val="000000"/>
+              </w:rPr>
+              <w:t>10</w:t>
+            </w:r>
+            <w:r>
+              <w:rPr>
+                <w:rFonts w:ascii="Calibri" w:eastAsia="Times New Roman" w:hAnsi="Calibri" w:cs="Calibri"/>
+                <w:color w:val="000000"/>
+              </w:rPr>
+              <w:t>%</w:t>
+            </w:r>
+          </w:p>
+        </w:tc>
+        <w:tc>
+          <w:tcPr>
+            <w:tcW w:w="960" w:type="dxa"/>
+            <w:tcBorders>
+              <w:top w:val="nil"/>
+              <w:left w:val="nil"/>
+              <w:bottom w:val="nil"/>
+              <w:right w:val="nil"/>
+            </w:tcBorders>
+          </w:tcPr>
+          <w:p>
+            <w:pPr>
+              <w:spacing w:after="0" w:line="240" w:lineRule="auto"/>
+              <w:jc w:val="right"/>
+              <w:rPr>
+                <w:rFonts w:ascii="Calibri" w:eastAsia="Times New Roman" w:hAnsi="Calibri" w:cs="Calibri"/>
+                <w:color w:val="000000"/>
+              </w:rPr>
+            </w:pPr>
+            <w:r>
+              <w:rPr>
+                <w:rFonts w:ascii="Calibri" w:eastAsia="Times New Roman" w:hAnsi="Calibri" w:cs="Calibri"/>
+                <w:color w:val="000000"/>
+              </w:rPr>
+              <w:t>6%</w:t>
+            </w:r>
+          </w:p>
+        </w:tc>
+      </w:tr>
+      <w:tr>
+        <w:trPr>
+          <w:trHeight w:val="290"/>
+        </w:trPr>
+        <w:tc>
+          <w:tcPr>
+            <w:tcW w:w="995" w:type="dxa"/>
+            <w:tcBorders>
+              <w:top w:val="nil"/>
+              <w:left w:val="nil"/>
+              <w:bottom w:val="nil"/>
+              <w:right w:val="nil"/>
+            </w:tcBorders>
+            <w:shd w:val="clear" w:color="auto" w:fill="DFFFDF"/>
+            <w:noWrap/>
+            <w:vAlign w:val="center"/>
+            <w:hideMark/>
+          </w:tcPr>
+          <w:p>
+            <w:pPr>
+              <w:spacing w:after="0" w:line="240" w:lineRule="auto"/>
+              <w:rPr>
+                <w:rFonts w:ascii="Cambria" w:eastAsia="Times New Roman" w:hAnsi="Cambria" w:cs="Calibri"/>
+                <w:color w:val="000000"/>
+              </w:rPr>
+            </w:pPr>
+            <w:r>
+              <w:rPr>
+                <w:rFonts w:ascii="Cambria" w:eastAsia="Times New Roman" w:hAnsi="Cambria" w:cs="Calibri"/>
+                <w:color w:val="000000"/>
+              </w:rPr>
+              <w:t>perform</w:t>
+            </w:r>
+          </w:p>
+        </w:tc>
+        <w:tc>
+          <w:tcPr>
+            <w:tcW w:w="960" w:type="dxa"/>
+            <w:tcBorders>
+              <w:top w:val="nil"/>
+              <w:left w:val="nil"/>
+              <w:bottom w:val="nil"/>
+              <w:right w:val="nil"/>
+            </w:tcBorders>
+            <w:shd w:val="clear" w:color="auto" w:fill="auto"/>
+            <w:noWrap/>
+            <w:vAlign w:val="bottom"/>
+            <w:hideMark/>
+          </w:tcPr>
+          <w:p>
+            <w:pPr>
+              <w:spacing w:after="0" w:line="240" w:lineRule="auto"/>
+              <w:jc w:val="right"/>
+              <w:rPr>
+                <w:rFonts w:ascii="Calibri" w:eastAsia="Times New Roman" w:hAnsi="Calibri" w:cs="Calibri"/>
+                <w:color w:val="000000"/>
+              </w:rPr>
+            </w:pPr>
+            <w:r>
+              <w:rPr>
+                <w:rFonts w:ascii="Calibri" w:eastAsia="Times New Roman" w:hAnsi="Calibri" w:cs="Calibri"/>
+                <w:color w:val="000000"/>
+              </w:rPr>
+              <w:t>9</w:t>
+            </w:r>
+            <w:r>
+              <w:rPr>
+                <w:rFonts w:ascii="Calibri" w:eastAsia="Times New Roman" w:hAnsi="Calibri" w:cs="Calibri"/>
+                <w:color w:val="000000"/>
+              </w:rPr>
+              <w:t>%</w:t>
+            </w:r>
+          </w:p>
+        </w:tc>
+        <w:tc>
+          <w:tcPr>
+            <w:tcW w:w="960" w:type="dxa"/>
+            <w:tcBorders>
+              <w:top w:val="nil"/>
+              <w:left w:val="nil"/>
+              <w:bottom w:val="nil"/>
+              <w:right w:val="nil"/>
+            </w:tcBorders>
+          </w:tcPr>
+          <w:p>
+            <w:pPr>
+              <w:spacing w:after="0" w:line="240" w:lineRule="auto"/>
+              <w:jc w:val="right"/>
+              <w:rPr>
+                <w:rFonts w:ascii="Calibri" w:eastAsia="Times New Roman" w:hAnsi="Calibri" w:cs="Calibri"/>
+                <w:color w:val="000000"/>
+              </w:rPr>
+            </w:pPr>
+            <w:r>
+              <w:rPr>
+                <w:rFonts w:ascii="Calibri" w:eastAsia="Times New Roman" w:hAnsi="Calibri" w:cs="Calibri"/>
+                <w:color w:val="000000"/>
+              </w:rPr>
+              <w:t>4%</w:t>
+            </w:r>
+          </w:p>
+        </w:tc>
+      </w:tr>
+      <w:tr>
+        <w:trPr>
+          <w:trHeight w:val="290"/>
+        </w:trPr>
+        <w:tc>
+          <w:tcPr>
+            <w:tcW w:w="995" w:type="dxa"/>
+            <w:tcBorders>
+              <w:top w:val="nil"/>
+              <w:left w:val="nil"/>
+              <w:bottom w:val="nil"/>
+              <w:right w:val="nil"/>
+            </w:tcBorders>
+            <w:shd w:val="clear" w:color="auto" w:fill="99FF99"/>
+            <w:noWrap/>
+            <w:vAlign w:val="center"/>
+            <w:hideMark/>
+          </w:tcPr>
+          <w:p>
+            <w:pPr>
+              <w:spacing w:after="0" w:line="240" w:lineRule="auto"/>
+              <w:rPr>
+                <w:rFonts w:ascii="Cambria" w:eastAsia="Times New Roman" w:hAnsi="Cambria" w:cs="Calibri"/>
+                <w:color w:val="000000"/>
+              </w:rPr>
+            </w:pPr>
+            <w:r>
+              <w:rPr>
+                <w:rFonts w:ascii="Cambria" w:eastAsia="Times New Roman" w:hAnsi="Cambria" w:cs="Calibri"/>
+                <w:color w:val="000000"/>
+              </w:rPr>
+              <w:t>produce</w:t>
+            </w:r>
+          </w:p>
+        </w:tc>
+        <w:tc>
+          <w:tcPr>
+            <w:tcW w:w="960" w:type="dxa"/>
+            <w:tcBorders>
+              <w:top w:val="nil"/>
+              <w:left w:val="nil"/>
+              <w:bottom w:val="nil"/>
+              <w:right w:val="nil"/>
+            </w:tcBorders>
+            <w:shd w:val="clear" w:color="auto" w:fill="auto"/>
+            <w:noWrap/>
+            <w:vAlign w:val="bottom"/>
+            <w:hideMark/>
+          </w:tcPr>
+          <w:p>
+            <w:pPr>
+              <w:spacing w:after="0" w:line="240" w:lineRule="auto"/>
+              <w:jc w:val="right"/>
+              <w:rPr>
+                <w:rFonts w:ascii="Calibri" w:eastAsia="Times New Roman" w:hAnsi="Calibri" w:cs="Calibri"/>
+                <w:color w:val="000000"/>
+              </w:rPr>
+            </w:pPr>
+            <w:r>
+              <w:rPr>
+                <w:rFonts w:ascii="Calibri" w:eastAsia="Times New Roman" w:hAnsi="Calibri" w:cs="Calibri"/>
+                <w:color w:val="000000"/>
+              </w:rPr>
+              <w:t>5</w:t>
+            </w:r>
+            <w:r>
+              <w:rPr>
+                <w:rFonts w:ascii="Calibri" w:eastAsia="Times New Roman" w:hAnsi="Calibri" w:cs="Calibri"/>
+                <w:color w:val="000000"/>
+              </w:rPr>
+              <w:t>%</w:t>
+            </w:r>
+          </w:p>
+        </w:tc>
+        <w:tc>
+          <w:tcPr>
+            <w:tcW w:w="960" w:type="dxa"/>
+            <w:tcBorders>
+              <w:top w:val="nil"/>
+              <w:left w:val="nil"/>
+              <w:bottom w:val="nil"/>
+              <w:right w:val="nil"/>
+            </w:tcBorders>
+          </w:tcPr>
+          <w:p>
+            <w:pPr>
+              <w:spacing w:after="0" w:line="240" w:lineRule="auto"/>
+              <w:jc w:val="right"/>
+              <w:rPr>
+                <w:rFonts w:ascii="Calibri" w:eastAsia="Times New Roman" w:hAnsi="Calibri" w:cs="Calibri"/>
+                <w:color w:val="000000"/>
+              </w:rPr>
+            </w:pPr>
+          </w:p>
+        </w:tc>
+      </w:tr>
+      <w:tr>
+        <w:trPr>
+          <w:trHeight w:val="290"/>
+        </w:trPr>
+        <w:tc>
+          <w:tcPr>
+            <w:tcW w:w="995" w:type="dxa"/>
+            <w:tcBorders>
+              <w:top w:val="nil"/>
+              <w:left w:val="nil"/>
+              <w:bottom w:val="nil"/>
+              <w:right w:val="nil"/>
+            </w:tcBorders>
+            <w:shd w:val="clear" w:color="auto" w:fill="F7FFF7"/>
+            <w:noWrap/>
+            <w:vAlign w:val="center"/>
+            <w:hideMark/>
+          </w:tcPr>
+          <w:p>
+            <w:pPr>
+              <w:spacing w:after="0" w:line="240" w:lineRule="auto"/>
+              <w:rPr>
+                <w:rFonts w:ascii="Cambria" w:eastAsia="Times New Roman" w:hAnsi="Cambria" w:cs="Calibri"/>
+                <w:color w:val="000000"/>
+              </w:rPr>
+            </w:pPr>
+            <w:r>
+              <w:rPr>
+                <w:rFonts w:ascii="Cambria" w:eastAsia="Times New Roman" w:hAnsi="Cambria" w:cs="Calibri"/>
+                <w:color w:val="000000"/>
+              </w:rPr>
+              <w:t>put</w:t>
+            </w:r>
+          </w:p>
+        </w:tc>
+        <w:tc>
+          <w:tcPr>
+            <w:tcW w:w="960" w:type="dxa"/>
+            <w:tcBorders>
+              <w:top w:val="nil"/>
+              <w:left w:val="nil"/>
+              <w:bottom w:val="nil"/>
+              <w:right w:val="nil"/>
+            </w:tcBorders>
+            <w:shd w:val="clear" w:color="auto" w:fill="auto"/>
+            <w:noWrap/>
+            <w:vAlign w:val="bottom"/>
+            <w:hideMark/>
+          </w:tcPr>
+          <w:p>
+            <w:pPr>
+              <w:spacing w:after="0" w:line="240" w:lineRule="auto"/>
+              <w:jc w:val="right"/>
+              <w:rPr>
+                <w:rFonts w:ascii="Calibri" w:eastAsia="Times New Roman" w:hAnsi="Calibri" w:cs="Calibri"/>
+                <w:color w:val="000000"/>
+              </w:rPr>
+            </w:pPr>
+            <w:r>
+              <w:rPr>
+                <w:rFonts w:ascii="Calibri" w:eastAsia="Times New Roman" w:hAnsi="Calibri" w:cs="Calibri"/>
+                <w:color w:val="000000"/>
+              </w:rPr>
+              <w:t>8</w:t>
+            </w:r>
+            <w:r>
+              <w:rPr>
+                <w:rFonts w:ascii="Calibri" w:eastAsia="Times New Roman" w:hAnsi="Calibri" w:cs="Calibri"/>
+                <w:color w:val="000000"/>
+              </w:rPr>
+              <w:t>%</w:t>
+            </w:r>
+          </w:p>
+        </w:tc>
+        <w:tc>
+          <w:tcPr>
+            <w:tcW w:w="960" w:type="dxa"/>
+            <w:tcBorders>
+              <w:top w:val="nil"/>
+              <w:left w:val="nil"/>
+              <w:bottom w:val="nil"/>
+              <w:right w:val="nil"/>
+            </w:tcBorders>
+          </w:tcPr>
+          <w:p>
+            <w:pPr>
+              <w:spacing w:after="0" w:line="240" w:lineRule="auto"/>
+              <w:jc w:val="right"/>
+              <w:rPr>
+                <w:rFonts w:ascii="Calibri" w:eastAsia="Times New Roman" w:hAnsi="Calibri" w:cs="Calibri"/>
+                <w:color w:val="000000"/>
+              </w:rPr>
+            </w:pPr>
+            <w:r>
+              <w:rPr>
+                <w:rFonts w:ascii="Calibri" w:eastAsia="Times New Roman" w:hAnsi="Calibri" w:cs="Calibri"/>
+                <w:color w:val="000000"/>
+              </w:rPr>
+              <w:t>6%</w:t>
+            </w:r>
+          </w:p>
+        </w:tc>
+      </w:tr>
+      <w:tr>
+        <w:trPr>
+          <w:trHeight w:val="290"/>
+        </w:trPr>
+        <w:tc>
+          <w:tcPr>
+            <w:tcW w:w="995" w:type="dxa"/>
+            <w:tcBorders>
+              <w:top w:val="nil"/>
+              <w:left w:val="nil"/>
+              <w:bottom w:val="nil"/>
+              <w:right w:val="nil"/>
+            </w:tcBorders>
+            <w:shd w:val="clear" w:color="auto" w:fill="66FF66"/>
+            <w:noWrap/>
+            <w:vAlign w:val="center"/>
+            <w:hideMark/>
+          </w:tcPr>
+          <w:p>
+            <w:pPr>
+              <w:spacing w:after="0" w:line="240" w:lineRule="auto"/>
+              <w:rPr>
+                <w:rFonts w:ascii="Cambria" w:eastAsia="Times New Roman" w:hAnsi="Cambria" w:cs="Calibri"/>
+                <w:color w:val="000000"/>
+              </w:rPr>
+            </w:pPr>
+            <w:r>
+              <w:rPr>
+                <w:rFonts w:ascii="Cambria" w:eastAsia="Times New Roman" w:hAnsi="Cambria" w:cs="Calibri"/>
+                <w:color w:val="000000"/>
+              </w:rPr>
+              <w:t>set</w:t>
+            </w:r>
+          </w:p>
+        </w:tc>
+        <w:tc>
+          <w:tcPr>
+            <w:tcW w:w="960" w:type="dxa"/>
+            <w:tcBorders>
+              <w:top w:val="nil"/>
+              <w:left w:val="nil"/>
+              <w:bottom w:val="nil"/>
+              <w:right w:val="nil"/>
+            </w:tcBorders>
+            <w:shd w:val="clear" w:color="auto" w:fill="auto"/>
+            <w:noWrap/>
+            <w:vAlign w:val="bottom"/>
+            <w:hideMark/>
+          </w:tcPr>
+          <w:p>
+            <w:pPr>
+              <w:spacing w:after="0" w:line="240" w:lineRule="auto"/>
+              <w:jc w:val="right"/>
+              <w:rPr>
+                <w:rFonts w:ascii="Calibri" w:eastAsia="Times New Roman" w:hAnsi="Calibri" w:cs="Calibri"/>
+                <w:color w:val="000000"/>
+              </w:rPr>
+            </w:pPr>
+            <w:r>
+              <w:rPr>
+                <w:rFonts w:ascii="Calibri" w:eastAsia="Times New Roman" w:hAnsi="Calibri" w:cs="Calibri"/>
+                <w:color w:val="000000"/>
+              </w:rPr>
+              <w:t>7</w:t>
+            </w:r>
+            <w:r>
+              <w:rPr>
+                <w:rFonts w:ascii="Calibri" w:eastAsia="Times New Roman" w:hAnsi="Calibri" w:cs="Calibri"/>
+                <w:color w:val="000000"/>
+              </w:rPr>
+              <w:t>%</w:t>
+            </w:r>
+          </w:p>
+        </w:tc>
+        <w:tc>
+          <w:tcPr>
+            <w:tcW w:w="960" w:type="dxa"/>
+            <w:tcBorders>
+              <w:top w:val="nil"/>
+              <w:left w:val="nil"/>
+              <w:bottom w:val="nil"/>
+              <w:right w:val="nil"/>
+            </w:tcBorders>
+          </w:tcPr>
+          <w:p>
+            <w:pPr>
+              <w:spacing w:after="0" w:line="240" w:lineRule="auto"/>
+              <w:jc w:val="right"/>
+              <w:rPr>
+                <w:rFonts w:ascii="Calibri" w:eastAsia="Times New Roman" w:hAnsi="Calibri" w:cs="Calibri"/>
+                <w:color w:val="000000"/>
+              </w:rPr>
+            </w:pPr>
+          </w:p>
+        </w:tc>
+      </w:tr>
+      <w:tr>
+        <w:trPr>
+          <w:trHeight w:val="290"/>
+        </w:trPr>
+        <w:tc>
+          <w:tcPr>
+            <w:tcW w:w="995" w:type="dxa"/>
+            <w:tcBorders>
+              <w:top w:val="nil"/>
+              <w:left w:val="nil"/>
+              <w:bottom w:val="nil"/>
+              <w:right w:val="nil"/>
+            </w:tcBorders>
+            <w:shd w:val="clear" w:color="auto" w:fill="FF4D4D"/>
+            <w:noWrap/>
+            <w:vAlign w:val="center"/>
+          </w:tcPr>
+          <w:p>
+            <w:pPr>
+              <w:spacing w:after="0" w:line="240" w:lineRule="auto"/>
+              <w:rPr>
+                <w:rFonts w:ascii="Cambria" w:eastAsia="Times New Roman" w:hAnsi="Cambria" w:cs="Calibri"/>
+                <w:color w:val="FFFFFF" w:themeColor="background1"/>
+              </w:rPr>
+            </w:pPr>
+            <w:r>
+              <w:rPr>
+                <w:rFonts w:ascii="Cambria" w:eastAsia="Times New Roman" w:hAnsi="Cambria" w:cs="Calibri"/>
+                <w:color w:val="FFFFFF" w:themeColor="background1"/>
+              </w:rPr>
+              <w:t>subject</w:t>
+            </w:r>
+          </w:p>
+        </w:tc>
+        <w:tc>
+          <w:tcPr>
+            <w:tcW w:w="960" w:type="dxa"/>
+            <w:tcBorders>
+              <w:top w:val="nil"/>
+              <w:left w:val="nil"/>
+              <w:bottom w:val="nil"/>
+              <w:right w:val="nil"/>
+            </w:tcBorders>
+            <w:shd w:val="clear" w:color="auto" w:fill="auto"/>
+            <w:noWrap/>
+            <w:vAlign w:val="bottom"/>
+          </w:tcPr>
+          <w:p>
+            <w:pPr>
+              <w:spacing w:after="0" w:line="240" w:lineRule="auto"/>
+              <w:jc w:val="right"/>
+              <w:rPr>
+                <w:rFonts w:ascii="Calibri" w:eastAsia="Times New Roman" w:hAnsi="Calibri" w:cs="Calibri"/>
+                <w:color w:val="000000"/>
+              </w:rPr>
+            </w:pPr>
+            <w:r>
+              <w:rPr>
+                <w:rFonts w:ascii="Calibri" w:eastAsia="Times New Roman" w:hAnsi="Calibri" w:cs="Calibri"/>
+                <w:color w:val="000000"/>
+              </w:rPr>
+              <w:t>1%</w:t>
+            </w:r>
+          </w:p>
+        </w:tc>
+        <w:tc>
+          <w:tcPr>
+            <w:tcW w:w="960" w:type="dxa"/>
+            <w:tcBorders>
+              <w:top w:val="nil"/>
+              <w:left w:val="nil"/>
+              <w:bottom w:val="nil"/>
+              <w:right w:val="nil"/>
+            </w:tcBorders>
+          </w:tcPr>
+          <w:p>
+            <w:pPr>
+              <w:spacing w:after="0" w:line="240" w:lineRule="auto"/>
+              <w:jc w:val="right"/>
+              <w:rPr>
+                <w:rFonts w:ascii="Calibri" w:eastAsia="Times New Roman" w:hAnsi="Calibri" w:cs="Calibri"/>
+                <w:color w:val="000000"/>
+              </w:rPr>
+            </w:pPr>
+            <w:r>
+              <w:rPr>
+                <w:rFonts w:ascii="Calibri" w:eastAsia="Times New Roman" w:hAnsi="Calibri" w:cs="Calibri"/>
+                <w:color w:val="000000"/>
+              </w:rPr>
+              <w:t>8%</w:t>
+            </w:r>
+          </w:p>
+        </w:tc>
+      </w:tr>
+      <w:tr>
+        <w:trPr>
+          <w:trHeight w:val="290"/>
+        </w:trPr>
+        <w:tc>
+          <w:tcPr>
+            <w:tcW w:w="995" w:type="dxa"/>
+            <w:tcBorders>
+              <w:top w:val="nil"/>
+              <w:left w:val="nil"/>
+              <w:bottom w:val="nil"/>
+              <w:right w:val="nil"/>
+            </w:tcBorders>
+            <w:shd w:val="clear" w:color="auto" w:fill="auto"/>
+            <w:noWrap/>
+            <w:vAlign w:val="center"/>
+            <w:hideMark/>
+          </w:tcPr>
+          <w:p>
+            <w:pPr>
+              <w:spacing w:after="0" w:line="240" w:lineRule="auto"/>
+              <w:rPr>
+                <w:rFonts w:ascii="Cambria" w:eastAsia="Times New Roman" w:hAnsi="Cambria" w:cs="Calibri"/>
+                <w:color w:val="000000"/>
+              </w:rPr>
+            </w:pPr>
+            <w:r>
+              <w:rPr>
+                <w:rFonts w:ascii="Cambria" w:eastAsia="Times New Roman" w:hAnsi="Cambria" w:cs="Calibri"/>
+                <w:color w:val="000000"/>
+              </w:rPr>
+              <w:t>take</w:t>
+            </w:r>
+          </w:p>
+        </w:tc>
+        <w:tc>
+          <w:tcPr>
+            <w:tcW w:w="960" w:type="dxa"/>
+            <w:tcBorders>
+              <w:top w:val="nil"/>
+              <w:left w:val="nil"/>
+              <w:bottom w:val="nil"/>
+              <w:right w:val="nil"/>
+            </w:tcBorders>
+            <w:shd w:val="clear" w:color="auto" w:fill="auto"/>
+            <w:noWrap/>
+            <w:vAlign w:val="bottom"/>
+            <w:hideMark/>
+          </w:tcPr>
+          <w:p>
+            <w:pPr>
+              <w:spacing w:after="0" w:line="240" w:lineRule="auto"/>
+              <w:jc w:val="right"/>
+              <w:rPr>
+                <w:rFonts w:ascii="Calibri" w:eastAsia="Times New Roman" w:hAnsi="Calibri" w:cs="Calibri"/>
+                <w:color w:val="000000"/>
+              </w:rPr>
+            </w:pPr>
+            <w:r>
+              <w:rPr>
+                <w:rFonts w:ascii="Calibri" w:eastAsia="Times New Roman" w:hAnsi="Calibri" w:cs="Calibri"/>
+                <w:color w:val="000000"/>
+              </w:rPr>
+              <w:t>6</w:t>
+            </w:r>
+            <w:r>
+              <w:rPr>
+                <w:rFonts w:ascii="Calibri" w:eastAsia="Times New Roman" w:hAnsi="Calibri" w:cs="Calibri"/>
+                <w:color w:val="000000"/>
+              </w:rPr>
+              <w:t>%</w:t>
+            </w:r>
+          </w:p>
+        </w:tc>
+        <w:tc>
+          <w:tcPr>
+            <w:tcW w:w="960" w:type="dxa"/>
+            <w:tcBorders>
+              <w:top w:val="nil"/>
+              <w:left w:val="nil"/>
+              <w:bottom w:val="nil"/>
+              <w:right w:val="nil"/>
+            </w:tcBorders>
+          </w:tcPr>
+          <w:p>
+            <w:pPr>
+              <w:spacing w:after="0" w:line="240" w:lineRule="auto"/>
+              <w:jc w:val="right"/>
+              <w:rPr>
+                <w:rFonts w:ascii="Calibri" w:eastAsia="Times New Roman" w:hAnsi="Calibri" w:cs="Calibri"/>
+                <w:color w:val="000000"/>
+              </w:rPr>
+            </w:pPr>
+            <w:r>
+              <w:rPr>
+                <w:rFonts w:ascii="Calibri" w:eastAsia="Times New Roman" w:hAnsi="Calibri" w:cs="Calibri"/>
+                <w:color w:val="000000"/>
+              </w:rPr>
+              <w:t>6%</w:t>
+            </w:r>
+          </w:p>
+        </w:tc>
+      </w:tr>
+      <w:tr>
+        <w:trPr>
+          <w:trHeight w:val="290"/>
+        </w:trPr>
+        <w:tc>
+          <w:tcPr>
+            <w:tcW w:w="995" w:type="dxa"/>
+            <w:tcBorders>
+              <w:top w:val="nil"/>
+              <w:left w:val="nil"/>
+              <w:bottom w:val="nil"/>
+              <w:right w:val="nil"/>
+            </w:tcBorders>
+            <w:shd w:val="clear" w:color="auto" w:fill="66FF66"/>
+            <w:noWrap/>
+            <w:vAlign w:val="center"/>
+            <w:hideMark/>
+          </w:tcPr>
+          <w:p>
+            <w:pPr>
+              <w:spacing w:after="0" w:line="240" w:lineRule="auto"/>
+              <w:rPr>
+                <w:rFonts w:ascii="Cambria" w:eastAsia="Times New Roman" w:hAnsi="Cambria" w:cs="Calibri"/>
+                <w:color w:val="000000"/>
+              </w:rPr>
+            </w:pPr>
+            <w:r>
+              <w:rPr>
+                <w:rFonts w:ascii="Cambria" w:eastAsia="Times New Roman" w:hAnsi="Cambria" w:cs="Calibri"/>
+                <w:color w:val="000000"/>
+              </w:rPr>
+              <w:t>utter</w:t>
+            </w:r>
+          </w:p>
+        </w:tc>
+        <w:tc>
+          <w:tcPr>
+            <w:tcW w:w="960" w:type="dxa"/>
+            <w:tcBorders>
+              <w:top w:val="nil"/>
+              <w:left w:val="nil"/>
+              <w:bottom w:val="nil"/>
+              <w:right w:val="nil"/>
+            </w:tcBorders>
+            <w:shd w:val="clear" w:color="auto" w:fill="auto"/>
+            <w:noWrap/>
+            <w:vAlign w:val="bottom"/>
+            <w:hideMark/>
+          </w:tcPr>
+          <w:p>
+            <w:pPr>
+              <w:spacing w:after="0" w:line="240" w:lineRule="auto"/>
+              <w:jc w:val="right"/>
+              <w:rPr>
+                <w:rFonts w:ascii="Calibri" w:eastAsia="Times New Roman" w:hAnsi="Calibri" w:cs="Calibri"/>
+                <w:color w:val="000000"/>
+              </w:rPr>
+            </w:pPr>
+            <w:r>
+              <w:rPr>
+                <w:rFonts w:ascii="Calibri" w:eastAsia="Times New Roman" w:hAnsi="Calibri" w:cs="Calibri"/>
+                <w:color w:val="000000"/>
+              </w:rPr>
+              <w:t>7</w:t>
+            </w:r>
+            <w:r>
+              <w:rPr>
+                <w:rFonts w:ascii="Calibri" w:eastAsia="Times New Roman" w:hAnsi="Calibri" w:cs="Calibri"/>
+                <w:color w:val="000000"/>
+              </w:rPr>
+              <w:t>%</w:t>
+            </w:r>
+          </w:p>
+        </w:tc>
+        <w:tc>
+          <w:tcPr>
+            <w:tcW w:w="960" w:type="dxa"/>
+            <w:tcBorders>
+              <w:top w:val="nil"/>
+              <w:left w:val="nil"/>
+              <w:bottom w:val="nil"/>
+              <w:right w:val="nil"/>
+            </w:tcBorders>
+          </w:tcPr>
+          <w:p>
+            <w:pPr>
+              <w:spacing w:after="0" w:line="240" w:lineRule="auto"/>
+              <w:jc w:val="right"/>
+              <w:rPr>
+                <w:rFonts w:ascii="Calibri" w:eastAsia="Times New Roman" w:hAnsi="Calibri" w:cs="Calibri"/>
+                <w:color w:val="000000"/>
+              </w:rPr>
+            </w:pPr>
+          </w:p>
+        </w:tc>
+      </w:tr>
+    </w:tbl>
+    <w:p>
+      <w:pPr>
+        <w:rPr>
+          <w:rFonts w:ascii="Cambria" w:eastAsiaTheme="minorEastAsia" w:hAnsi="Cambria" w:cs="Tahoma"/>
+          <w:color w:val="222222"/>
+          <w:shd w:val="clear" w:color="auto" w:fill="FFFFFF"/>
+        </w:rPr>
+      </w:pPr>
+      <w:r>
+        <w:rPr>
+          <w:rFonts w:ascii="Cambria" w:eastAsiaTheme="minorEastAsia" w:hAnsi="Cambria" w:cs="Tahoma"/>
+          <w:color w:val="222222"/>
+          <w:shd w:val="clear" w:color="auto" w:fill="FFFFFF"/>
+        </w:rPr>
+        <w:t xml:space="preserve">For a given candidate word, look at every word in its set of root senses which is in the table.  For example, SPLASH has {become, dash, move, strike}, two of which are in the table.  Take the one with the highest ratio </w:t>
+      </w:r>
+      <w:r>
+        <w:rPr>
+          <w:rFonts w:ascii="Cambria" w:eastAsiaTheme="minorEastAsia" w:hAnsi="Cambria" w:cs="Tahoma"/>
+          <w:color w:val="222222"/>
+          <w:shd w:val="clear" w:color="auto" w:fill="FFFFFF"/>
+        </w:rPr>
+        <w:t xml:space="preserve">(greater than one) </w:t>
+      </w:r>
+      <w:r>
+        <w:rPr>
+          <w:rFonts w:ascii="Cambria" w:eastAsiaTheme="minorEastAsia" w:hAnsi="Cambria" w:cs="Tahoma"/>
+          <w:color w:val="222222"/>
+          <w:shd w:val="clear" w:color="auto" w:fill="FFFFFF"/>
+        </w:rPr>
+        <w:t xml:space="preserve">between roots found in supported words and roots in the whole corpus—become, with 2:1—and multiply the base value by the square root of that, increasing it from .058 to .082.  Take the next one (if any) and multiply by the cube root—in this case, move with 1.67:1, increasing it to the final </w:t>
+      </w:r>
+      <w:r>
+        <w:rPr>
+          <w:rFonts w:ascii="Cambria" w:eastAsiaTheme="minorEastAsia" w:hAnsi="Cambria" w:cs="Tahoma"/>
+          <w:color w:val="222222"/>
+          <w:shd w:val="clear" w:color="auto" w:fill="FFFFFF"/>
+        </w:rPr>
+        <w:t xml:space="preserve">(for now) </w:t>
+      </w:r>
+      <w:r>
+        <w:rPr>
+          <w:rFonts w:ascii="Cambria" w:eastAsiaTheme="minorEastAsia" w:hAnsi="Cambria" w:cs="Tahoma"/>
+          <w:color w:val="222222"/>
+          <w:shd w:val="clear" w:color="auto" w:fill="FFFFFF"/>
+        </w:rPr>
+        <w:t>value of .097.</w:t>
+      </w:r>
+    </w:p>
+    <w:p>
+      <w:pPr>
+        <w:rPr>
+          <w:rFonts w:ascii="Cambria" w:eastAsiaTheme="minorEastAsia" w:hAnsi="Cambria" w:cs="Tahoma"/>
+          <w:color w:val="222222"/>
+          <w:shd w:val="clear" w:color="auto" w:fill="FFFFFF"/>
+        </w:rPr>
+      </w:pPr>
+      <w:r>
+        <w:rPr>
+          <w:rFonts w:ascii="Cambria" w:eastAsiaTheme="minorEastAsia" w:hAnsi="Cambria" w:cs="Tahoma"/>
+          <w:color w:val="222222"/>
+          <w:shd w:val="clear" w:color="auto" w:fill="FFFFFF"/>
+        </w:rPr>
+        <w:t xml:space="preserve">If the word (also) has words for which the </w:t>
+      </w:r>
+      <w:r>
+        <w:rPr>
+          <w:rFonts w:ascii="Cambria" w:eastAsiaTheme="minorEastAsia" w:hAnsi="Cambria" w:cs="Tahoma"/>
+          <w:color w:val="222222"/>
+          <w:shd w:val="clear" w:color="auto" w:fill="FFFFFF"/>
+        </w:rPr>
+        <w:t xml:space="preserve">ratio is less than one, repeat the process for those.  PASSAGE has {cause, engage, go, move, subject}.  “Cause” and “move” bring it up to .088, but “subject” reduces it by </w:t>
+      </w:r>
+      <m:oMath>
+        <m:rad>
+          <m:radPr>
+            <m:degHide m:val="1"/>
+            <m:ctrlPr>
+              <w:rPr>
+                <w:rFonts w:ascii="Cambria Math" w:eastAsiaTheme="minorEastAsia" w:hAnsi="Cambria Math" w:cs="Tahoma"/>
+                <w:i/>
+                <w:color w:val="222222"/>
+                <w:shd w:val="clear" w:color="auto" w:fill="FFFFFF"/>
+              </w:rPr>
+            </m:ctrlPr>
+          </m:radPr>
+          <m:deg/>
+          <m:e>
+            <m:r>
+              <w:rPr>
+                <w:rFonts w:ascii="Cambria Math" w:eastAsiaTheme="minorEastAsia" w:hAnsi="Cambria Math" w:cs="Tahoma"/>
+                <w:color w:val="222222"/>
+                <w:shd w:val="clear" w:color="auto" w:fill="FFFFFF"/>
+              </w:rPr>
+              <m:t>⅛</m:t>
+            </m:r>
+          </m:e>
+        </m:rad>
+      </m:oMath>
+      <w:r>
+        <w:rPr>
+          <w:rFonts w:ascii="Cambria" w:eastAsiaTheme="minorEastAsia" w:hAnsi="Cambria" w:cs="Tahoma"/>
+          <w:color w:val="222222"/>
+          <w:shd w:val="clear" w:color="auto" w:fill="FFFFFF"/>
+        </w:rPr>
+        <w:t xml:space="preserve"> to .031.</w:t>
+      </w:r>
+    </w:p>
+    <w:p>
+      <w:pPr>
+        <w:rPr>
+          <w:rFonts w:ascii="Cambria" w:eastAsiaTheme="minorEastAsia" w:hAnsi="Cambria" w:cs="Tahoma"/>
+          <w:color w:val="222222"/>
+          <w:shd w:val="clear" w:color="auto" w:fill="FFFFFF"/>
+        </w:rPr>
+      </w:pPr>
+      <w:r>
+        <w:rPr>
+          <w:rFonts w:ascii="Cambria" w:eastAsiaTheme="minorEastAsia" w:hAnsi="Cambria" w:cs="Tahoma"/>
+          <w:color w:val="222222"/>
+          <w:shd w:val="clear" w:color="auto" w:fill="FFFFFF"/>
+        </w:rPr>
+        <w:t>For any word which is otherwise unmodified by this process, modify the weight by .9 to make up for all the other words which are increased.</w:t>
+      </w:r>
+    </w:p>
+    <w:p>
+      <w:pPr>
+        <w:rPr>
+          <w:rFonts w:ascii="Cambria" w:eastAsiaTheme="minorEastAsia" w:hAnsi="Cambria" w:cs="Tahoma"/>
+          <w:color w:val="222222"/>
+          <w:shd w:val="clear" w:color="auto" w:fill="FFFFFF"/>
+        </w:rPr>
+      </w:pPr>
+      <w:r>
+        <w:rPr>
+          <w:rFonts w:ascii="Cambria" w:eastAsiaTheme="minorEastAsia" w:hAnsi="Cambria" w:cs="Tahoma"/>
+          <w:color w:val="222222"/>
+          <w:shd w:val="clear" w:color="auto" w:fill="FFFFFF"/>
+        </w:rPr>
+        <w:t>The other part is to look at the total number of definitions of the word</w:t>
+      </w:r>
+      <w:r>
+        <w:rPr>
+          <w:rStyle w:val="FootnoteReference"/>
+          <w:rFonts w:ascii="Cambria" w:eastAsiaTheme="minorEastAsia" w:hAnsi="Cambria" w:cs="Tahoma"/>
+          <w:color w:val="222222"/>
+          <w:shd w:val="clear" w:color="auto" w:fill="FFFFFF"/>
+        </w:rPr>
+        <w:footnoteReference w:id="7"/>
+      </w:r>
+      <w:r>
+        <w:rPr>
+          <w:rFonts w:ascii="Cambria" w:eastAsiaTheme="minorEastAsia" w:hAnsi="Cambria" w:cs="Tahoma"/>
+          <w:color w:val="222222"/>
+          <w:shd w:val="clear" w:color="auto" w:fill="FFFFFF"/>
+        </w:rPr>
+        <w:t xml:space="preserve"> and see how that relates to the averages for all words and for supported candidates.  These last two are 4.96 (a) and 1.48 (b), respectively; the ratio is 3.35.</w:t>
+      </w:r>
+      <w:r>
+        <w:rPr>
+          <w:rFonts w:ascii="Cambria" w:eastAsiaTheme="minorEastAsia" w:hAnsi="Cambria" w:cs="Tahoma"/>
+          <w:color w:val="222222"/>
+          <w:shd w:val="clear" w:color="auto" w:fill="FFFFFF"/>
+        </w:rPr>
+        <w:t xml:space="preserve">  As a </w:t>
+      </w:r>
+      <w:r>
+        <w:rPr>
+          <w:rFonts w:ascii="Cambria" w:eastAsiaTheme="minorEastAsia" w:hAnsi="Cambria" w:cs="Tahoma"/>
+          <w:color w:val="222222"/>
+          <w:shd w:val="clear" w:color="auto" w:fill="FFFFFF"/>
+        </w:rPr>
+        <w:lastRenderedPageBreak/>
+        <w:t xml:space="preserve">final step, determine </w:t>
+      </w:r>
+      <w:r>
+        <w:rPr>
+          <w:rFonts w:ascii="Cambria" w:eastAsiaTheme="minorEastAsia" w:hAnsi="Cambria" w:cs="Tahoma"/>
+          <w:i/>
+          <w:iCs/>
+          <w:color w:val="222222"/>
+          <w:shd w:val="clear" w:color="auto" w:fill="FFFFFF"/>
+        </w:rPr>
+        <w:t>d,</w:t>
+      </w:r>
+      <w:r>
+        <w:rPr>
+          <w:rFonts w:ascii="Cambria" w:eastAsiaTheme="minorEastAsia" w:hAnsi="Cambria" w:cs="Tahoma"/>
+          <w:color w:val="222222"/>
+          <w:shd w:val="clear" w:color="auto" w:fill="FFFFFF"/>
+        </w:rPr>
+        <w:t xml:space="preserve"> the number of definitions for the candidate word, and multiply the value by </w:t>
+      </w:r>
+      <m:oMath>
+        <m:sSup>
+          <m:sSupPr>
+            <m:ctrlPr>
+              <w:rPr>
+                <w:rFonts w:ascii="Cambria Math" w:eastAsiaTheme="minorEastAsia" w:hAnsi="Cambria Math" w:cs="Tahoma"/>
+                <w:i/>
+                <w:color w:val="222222"/>
+                <w:shd w:val="clear" w:color="auto" w:fill="FFFFFF"/>
+              </w:rPr>
+            </m:ctrlPr>
+          </m:sSupPr>
+          <m:e>
+            <m:r>
+              <w:rPr>
+                <w:rFonts w:ascii="Cambria Math" w:eastAsiaTheme="minorEastAsia" w:hAnsi="Cambria Math" w:cs="Tahoma"/>
+                <w:color w:val="222222"/>
+                <w:shd w:val="clear" w:color="auto" w:fill="FFFFFF"/>
+              </w:rPr>
+              <m:t>(2-</m:t>
+            </m:r>
+            <m:box>
+              <m:boxPr>
+                <m:ctrlPr>
+                  <w:rPr>
+                    <w:rFonts w:ascii="Cambria Math" w:eastAsiaTheme="minorEastAsia" w:hAnsi="Cambria Math" w:cs="Tahoma"/>
+                    <w:i/>
+                    <w:color w:val="222222"/>
+                    <w:shd w:val="clear" w:color="auto" w:fill="FFFFFF"/>
+                  </w:rPr>
+                </m:ctrlPr>
+              </m:boxPr>
+              <m:e>
+                <m:argPr>
+                  <m:argSz m:val="-1"/>
+                </m:argPr>
+                <m:f>
+                  <m:fPr>
+                    <m:ctrlPr>
+                      <w:rPr>
+                        <w:rFonts w:ascii="Cambria Math" w:eastAsiaTheme="minorEastAsia" w:hAnsi="Cambria Math" w:cs="Tahoma"/>
+                        <w:i/>
+                        <w:color w:val="222222"/>
+                        <w:shd w:val="clear" w:color="auto" w:fill="FFFFFF"/>
+                      </w:rPr>
+                    </m:ctrlPr>
+                  </m:fPr>
+                  <m:num>
+                    <m:r>
+                      <w:rPr>
+                        <w:rFonts w:ascii="Cambria Math" w:eastAsiaTheme="minorEastAsia" w:hAnsi="Cambria Math" w:cs="Tahoma"/>
+                        <w:color w:val="222222"/>
+                        <w:shd w:val="clear" w:color="auto" w:fill="FFFFFF"/>
+                      </w:rPr>
+                      <m:t>b</m:t>
+                    </m:r>
+                  </m:num>
+                  <m:den>
+                    <m:r>
+                      <w:rPr>
+                        <w:rFonts w:ascii="Cambria Math" w:eastAsiaTheme="minorEastAsia" w:hAnsi="Cambria Math" w:cs="Tahoma"/>
+                        <w:color w:val="222222"/>
+                        <w:shd w:val="clear" w:color="auto" w:fill="FFFFFF"/>
+                      </w:rPr>
+                      <m:t>d</m:t>
+                    </m:r>
+                  </m:den>
+                </m:f>
+              </m:e>
+            </m:box>
+            <m:r>
+              <w:rPr>
+                <w:rFonts w:ascii="Cambria Math" w:eastAsiaTheme="minorEastAsia" w:hAnsi="Cambria Math" w:cs="Tahoma"/>
+                <w:color w:val="222222"/>
+                <w:shd w:val="clear" w:color="auto" w:fill="FFFFFF"/>
+              </w:rPr>
+              <m:t>)</m:t>
+            </m:r>
+          </m:e>
+          <m:sup>
+            <m:r>
+              <w:rPr>
+                <w:rFonts w:ascii="Cambria Math" w:eastAsiaTheme="minorEastAsia" w:hAnsi="Cambria Math" w:cs="Tahoma"/>
+                <w:color w:val="222222"/>
+                <w:shd w:val="clear" w:color="auto" w:fill="FFFFFF"/>
+              </w:rPr>
+              <m:t>a/2b</m:t>
+            </m:r>
+          </m:sup>
+        </m:sSup>
+      </m:oMath>
+      <w:r>
+        <w:rPr>
+          <w:rFonts w:ascii="Cambria" w:eastAsiaTheme="minorEastAsia" w:hAnsi="Cambria" w:cs="Tahoma"/>
+          <w:color w:val="222222"/>
+          <w:shd w:val="clear" w:color="auto" w:fill="FFFFFF"/>
+        </w:rPr>
+        <w:t xml:space="preserve">.  </w:t>
+      </w:r>
+      <w:proofErr w:type="gramStart"/>
+      <w:r>
+        <w:rPr>
+          <w:rFonts w:ascii="Cambria" w:eastAsiaTheme="minorEastAsia" w:hAnsi="Cambria" w:cs="Tahoma"/>
+          <w:color w:val="222222"/>
+          <w:shd w:val="clear" w:color="auto" w:fill="FFFFFF"/>
+        </w:rPr>
+        <w:t>So</w:t>
+      </w:r>
+      <w:proofErr w:type="gramEnd"/>
+      <w:r>
+        <w:rPr>
+          <w:rFonts w:ascii="Cambria" w:eastAsiaTheme="minorEastAsia" w:hAnsi="Cambria" w:cs="Tahoma"/>
+          <w:color w:val="222222"/>
+          <w:shd w:val="clear" w:color="auto" w:fill="FFFFFF"/>
+        </w:rPr>
+        <w:t xml:space="preserve"> getting back to SPLASH, it has twelve definitions; </w:t>
+      </w:r>
+      <m:oMath>
+        <m:sSup>
+          <m:sSupPr>
+            <m:ctrlPr>
+              <w:rPr>
+                <w:rFonts w:ascii="Cambria Math" w:eastAsiaTheme="minorEastAsia" w:hAnsi="Cambria Math" w:cs="Tahoma"/>
+                <w:i/>
+                <w:color w:val="222222"/>
+                <w:shd w:val="clear" w:color="auto" w:fill="FFFFFF"/>
+              </w:rPr>
+            </m:ctrlPr>
+          </m:sSupPr>
+          <m:e>
+            <m:r>
+              <w:rPr>
+                <w:rFonts w:ascii="Cambria Math" w:eastAsiaTheme="minorEastAsia" w:hAnsi="Cambria Math" w:cs="Tahoma"/>
+                <w:color w:val="222222"/>
+                <w:shd w:val="clear" w:color="auto" w:fill="FFFFFF"/>
+              </w:rPr>
+              <m:t>(2-</m:t>
+            </m:r>
+            <m:box>
+              <m:boxPr>
+                <m:ctrlPr>
+                  <w:rPr>
+                    <w:rFonts w:ascii="Cambria Math" w:eastAsiaTheme="minorEastAsia" w:hAnsi="Cambria Math" w:cs="Tahoma"/>
+                    <w:i/>
+                    <w:color w:val="222222"/>
+                    <w:shd w:val="clear" w:color="auto" w:fill="FFFFFF"/>
+                  </w:rPr>
+                </m:ctrlPr>
+              </m:boxPr>
+              <m:e>
+                <m:argPr>
+                  <m:argSz m:val="-1"/>
+                </m:argPr>
+                <m:f>
+                  <m:fPr>
+                    <m:ctrlPr>
+                      <w:rPr>
+                        <w:rFonts w:ascii="Cambria Math" w:eastAsiaTheme="minorEastAsia" w:hAnsi="Cambria Math" w:cs="Tahoma"/>
+                        <w:i/>
+                        <w:color w:val="222222"/>
+                        <w:shd w:val="clear" w:color="auto" w:fill="FFFFFF"/>
+                      </w:rPr>
+                    </m:ctrlPr>
+                  </m:fPr>
+                  <m:num>
+                    <m:r>
+                      <w:rPr>
+                        <w:rFonts w:ascii="Cambria Math" w:eastAsiaTheme="minorEastAsia" w:hAnsi="Cambria Math" w:cs="Tahoma"/>
+                        <w:color w:val="222222"/>
+                        <w:shd w:val="clear" w:color="auto" w:fill="FFFFFF"/>
+                      </w:rPr>
+                      <m:t>1.48</m:t>
+                    </m:r>
+                  </m:num>
+                  <m:den>
+                    <m:r>
+                      <w:rPr>
+                        <w:rFonts w:ascii="Cambria Math" w:eastAsiaTheme="minorEastAsia" w:hAnsi="Cambria Math" w:cs="Tahoma"/>
+                        <w:color w:val="222222"/>
+                        <w:shd w:val="clear" w:color="auto" w:fill="FFFFFF"/>
+                      </w:rPr>
+                      <m:t>12</m:t>
+                    </m:r>
+                  </m:den>
+                </m:f>
+              </m:e>
+            </m:box>
+            <m:r>
+              <w:rPr>
+                <w:rFonts w:ascii="Cambria Math" w:eastAsiaTheme="minorEastAsia" w:hAnsi="Cambria Math" w:cs="Tahoma"/>
+                <w:color w:val="222222"/>
+                <w:shd w:val="clear" w:color="auto" w:fill="FFFFFF"/>
+              </w:rPr>
+              <m:t>)</m:t>
+            </m:r>
+          </m:e>
+          <m:sup>
+            <m:r>
+              <w:rPr>
+                <w:rFonts w:ascii="Cambria Math" w:eastAsiaTheme="minorEastAsia" w:hAnsi="Cambria Math" w:cs="Tahoma"/>
+                <w:color w:val="222222"/>
+                <w:shd w:val="clear" w:color="auto" w:fill="FFFFFF"/>
+              </w:rPr>
+              <m:t>4.96</m:t>
+            </m:r>
+            <m:r>
+              <w:rPr>
+                <w:rFonts w:ascii="Cambria Math" w:eastAsiaTheme="minorEastAsia" w:hAnsi="Cambria Math" w:cs="Tahoma"/>
+                <w:color w:val="222222"/>
+                <w:shd w:val="clear" w:color="auto" w:fill="FFFFFF"/>
+              </w:rPr>
+              <m:t>/2</m:t>
+            </m:r>
+            <m:r>
+              <w:rPr>
+                <w:rFonts w:ascii="Cambria Math" w:eastAsiaTheme="minorEastAsia" w:hAnsi="Cambria Math" w:cs="Tahoma"/>
+                <w:color w:val="222222"/>
+                <w:shd w:val="clear" w:color="auto" w:fill="FFFFFF"/>
+              </w:rPr>
+              <m:t>∙1.48</m:t>
+            </m:r>
+          </m:sup>
+        </m:sSup>
+      </m:oMath>
+      <w:r>
+        <w:rPr>
+          <w:rFonts w:ascii="Cambria" w:eastAsiaTheme="minorEastAsia" w:hAnsi="Cambria" w:cs="Tahoma"/>
+          <w:color w:val="222222"/>
+          <w:shd w:val="clear" w:color="auto" w:fill="FFFFFF"/>
+        </w:rPr>
+        <w:t xml:space="preserve"> </w:t>
+      </w:r>
+      <m:oMath>
+        <m:r>
+          <w:rPr>
+            <w:rFonts w:ascii="Cambria Math" w:hAnsi="Cambria Math" w:cs="Tahoma"/>
+            <w:color w:val="222222"/>
+            <w:shd w:val="clear" w:color="auto" w:fill="FFFFFF"/>
+          </w:rPr>
+          <m:t>≈</m:t>
+        </m:r>
+      </m:oMath>
+      <w:r>
+        <w:rPr>
+          <w:rFonts w:ascii="Cambria" w:eastAsiaTheme="minorEastAsia" w:hAnsi="Cambria" w:cs="Tahoma"/>
+          <w:color w:val="222222"/>
+          <w:shd w:val="clear" w:color="auto" w:fill="FFFFFF"/>
+        </w:rPr>
+        <w:t xml:space="preserve"> </w:t>
+      </w:r>
+      <m:oMath>
+        <m:sSup>
+          <m:sSupPr>
+            <m:ctrlPr>
+              <w:rPr>
+                <w:rFonts w:ascii="Cambria Math" w:eastAsiaTheme="minorEastAsia" w:hAnsi="Cambria Math" w:cs="Tahoma"/>
+                <w:i/>
+                <w:color w:val="222222"/>
+                <w:spacing w:val="-2"/>
+                <w:shd w:val="clear" w:color="auto" w:fill="FFFFFF"/>
+              </w:rPr>
+            </m:ctrlPr>
+          </m:sSupPr>
+          <m:e>
+            <m:r>
+              <w:rPr>
+                <w:rFonts w:ascii="Cambria Math" w:eastAsiaTheme="minorEastAsia" w:hAnsi="Cambria Math" w:cs="Tahoma"/>
+                <w:color w:val="222222"/>
+                <w:spacing w:val="-2"/>
+                <w:shd w:val="clear" w:color="auto" w:fill="FFFFFF"/>
+              </w:rPr>
+              <m:t>1.88</m:t>
+            </m:r>
+          </m:e>
+          <m:sup>
+            <m:r>
+              <w:rPr>
+                <w:rFonts w:ascii="Cambria Math" w:eastAsiaTheme="minorEastAsia" w:hAnsi="Cambria Math" w:cs="Tahoma"/>
+                <w:color w:val="222222"/>
+                <w:spacing w:val="-2"/>
+                <w:shd w:val="clear" w:color="auto" w:fill="FFFFFF"/>
+              </w:rPr>
+              <m:t>1.6</m:t>
+            </m:r>
+            <m:r>
+              <w:rPr>
+                <w:rFonts w:ascii="Cambria Math" w:eastAsiaTheme="minorEastAsia" w:hAnsi="Cambria Math" w:cs="Tahoma"/>
+                <w:color w:val="222222"/>
+                <w:spacing w:val="-2"/>
+                <w:shd w:val="clear" w:color="auto" w:fill="FFFFFF"/>
+              </w:rPr>
+              <m:t>8</m:t>
+            </m:r>
+          </m:sup>
+        </m:sSup>
+        <m:r>
+          <w:rPr>
+            <w:rFonts w:ascii="Cambria Math" w:eastAsiaTheme="minorEastAsia" w:hAnsi="Cambria Math" w:cs="Tahoma"/>
+            <w:color w:val="222222"/>
+            <w:spacing w:val="-2"/>
+            <w:shd w:val="clear" w:color="auto" w:fill="FFFFFF"/>
+          </w:rPr>
+          <m:t>≈2.87</m:t>
+        </m:r>
+      </m:oMath>
+      <w:r>
+        <w:rPr>
+          <w:rFonts w:ascii="Cambria" w:eastAsiaTheme="minorEastAsia" w:hAnsi="Cambria" w:cs="Tahoma"/>
+          <w:color w:val="222222"/>
+          <w:spacing w:val="-2"/>
+          <w:shd w:val="clear" w:color="auto" w:fill="FFFFFF"/>
+        </w:rPr>
+        <w:t xml:space="preserve">.  Multiplying this by the value of .097 we had before </w:t>
+      </w:r>
+      <w:proofErr w:type="gramStart"/>
+      <w:r>
+        <w:rPr>
+          <w:rFonts w:ascii="Cambria" w:eastAsiaTheme="minorEastAsia" w:hAnsi="Cambria" w:cs="Tahoma"/>
+          <w:color w:val="222222"/>
+          <w:spacing w:val="-2"/>
+          <w:shd w:val="clear" w:color="auto" w:fill="FFFFFF"/>
+        </w:rPr>
+        <w:t>gives</w:t>
+      </w:r>
+      <w:proofErr w:type="gramEnd"/>
+      <w:r>
+        <w:rPr>
+          <w:rFonts w:ascii="Cambria" w:eastAsiaTheme="minorEastAsia" w:hAnsi="Cambria" w:cs="Tahoma"/>
+          <w:color w:val="222222"/>
+          <w:spacing w:val="-2"/>
+          <w:shd w:val="clear" w:color="auto" w:fill="FFFFFF"/>
+        </w:rPr>
+        <w:t xml:space="preserve"> a truly final weight of .279.</w:t>
+      </w:r>
+    </w:p>
+    <w:p>
+      <w:pPr>
+        <w:rPr>
+          <w:rFonts w:ascii="Cambria" w:eastAsiaTheme="minorEastAsia" w:hAnsi="Cambria" w:cs="Tahoma"/>
+          <w:color w:val="222222"/>
+          <w:shd w:val="clear" w:color="auto" w:fill="FFFFFF"/>
+        </w:rPr>
+      </w:pPr>
+    </w:p>
+    <w:p>
+      <w:pPr>
+        <w:rPr>
+          <w:rFonts w:ascii="Cambria" w:eastAsiaTheme="minorEastAsia" w:hAnsi="Cambria" w:cs="Tahoma"/>
+          <w:color w:val="222222"/>
+          <w:shd w:val="clear" w:color="auto" w:fill="FFFFFF"/>
+        </w:rPr>
+      </w:pPr>
+      <w:r>
+        <w:rPr>
+          <w:rFonts w:ascii="Cambria" w:eastAsiaTheme="minorEastAsia" w:hAnsi="Cambria" w:cs="Tahoma"/>
+          <w:color w:val="222222"/>
+          <w:shd w:val="clear" w:color="auto" w:fill="FFFFFF"/>
+        </w:rPr>
+        <w:t xml:space="preserve">Names are often used in wordplay.  For example, </w:t>
+      </w:r>
+      <w:hyperlink r:id="rId8" w:history="1">
+        <w:r>
+          <w:rPr>
+            <w:rStyle w:val="Hyperlink"/>
+            <w:rFonts w:ascii="Cambria" w:eastAsiaTheme="minorEastAsia" w:hAnsi="Cambria" w:cs="Tahoma"/>
+            <w:shd w:val="clear" w:color="auto" w:fill="FFFFFF"/>
+          </w:rPr>
+          <w:t xml:space="preserve">Peter </w:t>
+        </w:r>
+        <w:proofErr w:type="spellStart"/>
+        <w:r>
+          <w:rPr>
+            <w:rStyle w:val="Hyperlink"/>
+            <w:rFonts w:ascii="Cambria" w:eastAsiaTheme="minorEastAsia" w:hAnsi="Cambria" w:cs="Tahoma"/>
+            <w:shd w:val="clear" w:color="auto" w:fill="FFFFFF"/>
+          </w:rPr>
+          <w:t>Gretton</w:t>
+        </w:r>
+        <w:proofErr w:type="spellEnd"/>
+      </w:hyperlink>
+      <w:r>
+        <w:rPr>
+          <w:rFonts w:ascii="Cambria" w:eastAsiaTheme="minorEastAsia" w:hAnsi="Cambria" w:cs="Tahoma"/>
+          <w:color w:val="222222"/>
+          <w:shd w:val="clear" w:color="auto" w:fill="FFFFFF"/>
+        </w:rPr>
+        <w:t xml:space="preserve"> allows for a long palindrome deletion and </w:t>
+      </w:r>
+      <w:hyperlink r:id="rId9" w:history="1">
+        <w:r>
+          <w:rPr>
+            <w:rStyle w:val="Hyperlink"/>
+            <w:rFonts w:ascii="Cambria" w:eastAsiaTheme="minorEastAsia" w:hAnsi="Cambria" w:cs="Tahoma"/>
+            <w:shd w:val="clear" w:color="auto" w:fill="FFFFFF"/>
+          </w:rPr>
+          <w:t>Saltalamacchia</w:t>
+        </w:r>
+      </w:hyperlink>
+      <w:r>
+        <w:rPr>
+          <w:rFonts w:ascii="Cambria" w:eastAsiaTheme="minorEastAsia" w:hAnsi="Cambria" w:cs="Tahoma"/>
+          <w:color w:val="222222"/>
+          <w:shd w:val="clear" w:color="auto" w:fill="FFFFFF"/>
+        </w:rPr>
+        <w:t xml:space="preserve"> has a letter bank of </w:t>
+      </w:r>
+      <w:r>
+        <w:rPr>
+          <w:rFonts w:ascii="Cambria" w:eastAsiaTheme="minorEastAsia" w:hAnsi="Cambria" w:cs="Tahoma"/>
+          <w:i/>
+          <w:iCs/>
+          <w:color w:val="222222"/>
+          <w:shd w:val="clear" w:color="auto" w:fill="FFFFFF"/>
+        </w:rPr>
+        <w:t>chitals.</w:t>
+      </w:r>
+      <w:r>
+        <w:rPr>
+          <w:rFonts w:ascii="Cambria" w:eastAsiaTheme="minorEastAsia" w:hAnsi="Cambria" w:cs="Tahoma"/>
+          <w:color w:val="222222"/>
+          <w:shd w:val="clear" w:color="auto" w:fill="FFFFFF"/>
+        </w:rPr>
+        <w:t xml:space="preserve">  Some people do not feel constrained by reality and are willing to invent names, such as Ross Eckler’s isogram </w:t>
+      </w:r>
+      <w:r>
+        <w:rPr>
+          <w:rFonts w:ascii="Cambria" w:eastAsiaTheme="minorEastAsia" w:hAnsi="Cambria" w:cs="Tahoma"/>
+          <w:color w:val="222222"/>
+          <w:shd w:val="clear" w:color="auto" w:fill="FFFFFF"/>
+        </w:rPr>
+        <w:t xml:space="preserve">Emily Jung </w:t>
+      </w:r>
+      <w:proofErr w:type="spellStart"/>
+      <w:r>
+        <w:rPr>
+          <w:rFonts w:ascii="Cambria" w:eastAsiaTheme="minorEastAsia" w:hAnsi="Cambria" w:cs="Tahoma"/>
+          <w:color w:val="222222"/>
+          <w:shd w:val="clear" w:color="auto" w:fill="FFFFFF"/>
+        </w:rPr>
+        <w:t>Schwartzkopf</w:t>
+      </w:r>
+      <w:proofErr w:type="spellEnd"/>
+      <w:r>
+        <w:rPr>
+          <w:rFonts w:ascii="Cambria" w:eastAsiaTheme="minorEastAsia" w:hAnsi="Cambria" w:cs="Tahoma"/>
+          <w:color w:val="222222"/>
+          <w:shd w:val="clear" w:color="auto" w:fill="FFFFFF"/>
+        </w:rPr>
+        <w:t xml:space="preserve">.  Or if someone feels a mysterious compulsion to create a letter bank on </w:t>
+      </w:r>
+      <w:hyperlink r:id="rId10" w:history="1">
+        <w:proofErr w:type="spellStart"/>
+        <w:r>
+          <w:rPr>
+            <w:rStyle w:val="Hyperlink"/>
+            <w:rFonts w:ascii="Cambria" w:eastAsiaTheme="minorEastAsia" w:hAnsi="Cambria" w:cs="Tahoma"/>
+            <w:shd w:val="clear" w:color="auto" w:fill="FFFFFF"/>
+          </w:rPr>
+          <w:t>Chwałowice</w:t>
+        </w:r>
+        <w:proofErr w:type="spellEnd"/>
+        <w:r>
+          <w:rPr>
+            <w:rStyle w:val="Hyperlink"/>
+            <w:rFonts w:ascii="Cambria" w:eastAsiaTheme="minorEastAsia" w:hAnsi="Cambria" w:cs="Tahoma"/>
+            <w:shd w:val="clear" w:color="auto" w:fill="FFFFFF"/>
+          </w:rPr>
+          <w:t xml:space="preserve"> Coal Mine</w:t>
+        </w:r>
+      </w:hyperlink>
+      <w:r>
+        <w:rPr>
+          <w:rFonts w:ascii="Cambria" w:eastAsiaTheme="minorEastAsia" w:hAnsi="Cambria" w:cs="Tahoma"/>
+          <w:color w:val="222222"/>
+          <w:shd w:val="clear" w:color="auto" w:fill="FFFFFF"/>
+        </w:rPr>
+        <w:t>, they could benefit by finding a Wilma Cohen.  A database to be used for wordplay, therefore, should have both an exhaustive list of famous (or “notable,” in Wikipedia-speak) people and a long list of possible names.</w:t>
+      </w:r>
+    </w:p>
+    <w:p>
+      <w:pPr>
+        <w:rPr>
+          <w:rFonts w:ascii="Cambria" w:eastAsiaTheme="minorEastAsia" w:hAnsi="Cambria" w:cs="Tahoma"/>
+          <w:color w:val="222222"/>
+          <w:shd w:val="clear" w:color="auto" w:fill="FFFFFF"/>
+        </w:rPr>
+      </w:pPr>
+      <w:r>
+        <w:rPr>
+          <w:rFonts w:ascii="Cambria" w:eastAsiaTheme="minorEastAsia" w:hAnsi="Cambria" w:cs="Tahoma"/>
+          <w:color w:val="222222"/>
+          <w:shd w:val="clear" w:color="auto" w:fill="FFFFFF"/>
+        </w:rPr>
+        <w:t xml:space="preserve">Let’s suppose that want to have about a million inferred names.  There are many online lists of </w:t>
+      </w:r>
+      <w:hyperlink r:id="rId11" w:history="1">
+        <w:r>
+          <w:rPr>
+            <w:rStyle w:val="Hyperlink"/>
+            <w:rFonts w:ascii="Cambria" w:eastAsiaTheme="minorEastAsia" w:hAnsi="Cambria" w:cs="Tahoma"/>
+            <w:shd w:val="clear" w:color="auto" w:fill="FFFFFF"/>
+          </w:rPr>
+          <w:t>common first names</w:t>
+        </w:r>
+      </w:hyperlink>
+      <w:r>
+        <w:rPr>
+          <w:rFonts w:ascii="Cambria" w:eastAsiaTheme="minorEastAsia" w:hAnsi="Cambria" w:cs="Tahoma"/>
+          <w:color w:val="222222"/>
+          <w:shd w:val="clear" w:color="auto" w:fill="FFFFFF"/>
+        </w:rPr>
+        <w:t xml:space="preserve"> and </w:t>
+      </w:r>
+      <w:hyperlink r:id="rId12" w:history="1">
+        <w:r>
+          <w:rPr>
+            <w:rStyle w:val="Hyperlink"/>
+            <w:rFonts w:ascii="Cambria" w:eastAsiaTheme="minorEastAsia" w:hAnsi="Cambria" w:cs="Tahoma"/>
+            <w:shd w:val="clear" w:color="auto" w:fill="FFFFFF"/>
+          </w:rPr>
+          <w:t>last names</w:t>
+        </w:r>
+      </w:hyperlink>
+      <w:r>
+        <w:rPr>
+          <w:rFonts w:ascii="Cambria" w:eastAsiaTheme="minorEastAsia" w:hAnsi="Cambria" w:cs="Tahoma"/>
+          <w:color w:val="222222"/>
+          <w:shd w:val="clear" w:color="auto" w:fill="FFFFFF"/>
+        </w:rPr>
+        <w:t>.</w:t>
+      </w:r>
+      <w:r>
+        <w:rPr>
+          <w:rFonts w:ascii="Cambria" w:eastAsiaTheme="minorEastAsia" w:hAnsi="Cambria" w:cs="Tahoma"/>
+          <w:color w:val="222222"/>
+          <w:shd w:val="clear" w:color="auto" w:fill="FFFFFF"/>
+        </w:rPr>
+        <w:t xml:space="preserve">  A simple approach would be to take the thousand most common first names and the thousand most common last names and create the cross-product.  I would suggest several possible refinements to get more useful and likely names.</w:t>
+      </w:r>
+    </w:p>
+    <w:p>
+      <w:pPr>
+        <w:pStyle w:val="ListParagraph"/>
+        <w:numPr>
+          <w:ilvl w:val="0"/>
+          <w:numId w:val="3"/>
+        </w:numPr>
+        <w:rPr>
+          <w:rFonts w:ascii="Cambria" w:hAnsi="Cambria"/>
+        </w:rPr>
+      </w:pPr>
+      <w:r>
+        <w:rPr>
+          <w:rFonts w:ascii="Cambria" w:hAnsi="Cambria"/>
+        </w:rPr>
+        <w:t>Start with two thousand of each and take the cross product, then filter to the million most likely.</w:t>
+      </w:r>
+      <w:r>
+        <w:rPr>
+          <w:rStyle w:val="FootnoteReference"/>
+          <w:rFonts w:ascii="Cambria" w:hAnsi="Cambria"/>
+        </w:rPr>
+        <w:footnoteReference w:id="8"/>
+      </w:r>
+    </w:p>
+    <w:p>
+      <w:pPr>
+        <w:pStyle w:val="ListParagraph"/>
+        <w:numPr>
+          <w:ilvl w:val="0"/>
+          <w:numId w:val="3"/>
+        </w:numPr>
+        <w:rPr>
+          <w:rFonts w:ascii="Cambria" w:hAnsi="Cambria"/>
+        </w:rPr>
+      </w:pPr>
+      <w:r>
+        <w:rPr>
+          <w:rFonts w:ascii="Cambria" w:hAnsi="Cambria"/>
+        </w:rPr>
+        <w:t>For some particularly common names, include common middle initials</w:t>
+      </w:r>
+      <w:r>
+        <w:rPr>
+          <w:rFonts w:ascii="Cambria" w:hAnsi="Cambria"/>
+        </w:rPr>
+        <w:t xml:space="preserve">, such as </w:t>
+      </w:r>
+      <w:r>
+        <w:rPr>
+          <w:rFonts w:ascii="Cambria" w:hAnsi="Cambria"/>
+        </w:rPr>
+        <w:t>James C. Smith</w:t>
+      </w:r>
+      <w:r>
+        <w:rPr>
+          <w:rFonts w:ascii="Cambria" w:hAnsi="Cambria"/>
+        </w:rPr>
+        <w:t>,</w:t>
+      </w:r>
+      <w:r>
+        <w:rPr>
+          <w:rStyle w:val="FootnoteReference"/>
+          <w:rFonts w:ascii="Cambria" w:hAnsi="Cambria"/>
+        </w:rPr>
+        <w:footnoteReference w:id="9"/>
+      </w:r>
+      <w:r>
+        <w:rPr>
+          <w:rFonts w:ascii="Cambria" w:hAnsi="Cambria"/>
+        </w:rPr>
+        <w:t xml:space="preserve"> </w:t>
+      </w:r>
+      <w:r>
+        <w:rPr>
+          <w:rFonts w:ascii="Cambria" w:hAnsi="Cambria"/>
+        </w:rPr>
+        <w:t xml:space="preserve">who may turn up some day </w:t>
+      </w:r>
+      <w:r>
+        <w:rPr>
+          <w:rFonts w:ascii="Cambria" w:hAnsi="Cambria"/>
+        </w:rPr>
+        <w:t xml:space="preserve">as a transposal of </w:t>
+      </w:r>
+      <w:hyperlink r:id="rId13" w:history="1">
+        <w:r>
+          <w:rPr>
+            <w:rStyle w:val="Hyperlink"/>
+            <w:rFonts w:ascii="Cambria" w:hAnsi="Cambria"/>
+          </w:rPr>
+          <w:t>HMS Majestic</w:t>
+        </w:r>
+      </w:hyperlink>
+      <w:r>
+        <w:rPr>
+          <w:rFonts w:ascii="Cambria" w:hAnsi="Cambria"/>
+        </w:rPr>
+        <w:t>.</w:t>
+      </w:r>
+    </w:p>
+    <w:p>
+      <w:pPr>
+        <w:pStyle w:val="ListParagraph"/>
+        <w:numPr>
+          <w:ilvl w:val="0"/>
+          <w:numId w:val="3"/>
+        </w:numPr>
+        <w:rPr>
+          <w:rFonts w:ascii="Cambria" w:hAnsi="Cambria"/>
+        </w:rPr>
+      </w:pPr>
+      <w:r>
+        <w:rPr>
+          <w:rFonts w:ascii="Cambria" w:hAnsi="Cambria"/>
+        </w:rPr>
+        <w:t xml:space="preserve">Add a bonus factor, maybe 50%, to isograms, which I think are more likely to be of </w:t>
+      </w:r>
+      <w:proofErr w:type="spellStart"/>
+      <w:r>
+        <w:rPr>
+          <w:rFonts w:ascii="Cambria" w:hAnsi="Cambria"/>
+        </w:rPr>
+        <w:t>logological</w:t>
+      </w:r>
+      <w:proofErr w:type="spellEnd"/>
+      <w:r>
+        <w:rPr>
+          <w:rFonts w:ascii="Cambria" w:hAnsi="Cambria"/>
+        </w:rPr>
+        <w:t xml:space="preserve"> interest.</w:t>
+      </w:r>
+    </w:p>
+    <w:p>
+      <w:pPr>
+        <w:pStyle w:val="ListParagraph"/>
+        <w:numPr>
+          <w:ilvl w:val="0"/>
+          <w:numId w:val="3"/>
+        </w:numPr>
+        <w:rPr>
+          <w:rFonts w:ascii="Cambria" w:hAnsi="Cambria"/>
+        </w:rPr>
+      </w:pPr>
+      <w:r>
+        <w:rPr>
+          <w:rFonts w:ascii="Cambria" w:hAnsi="Cambria"/>
+        </w:rPr>
+        <w:t xml:space="preserve">Using Wikipedia data, identify the distribution of national origins and ethnicities for each first and last name, then tweak the scores to reflect the degree of harmony in each inferred name.  </w:t>
+      </w:r>
+      <w:r>
+        <w:rPr>
+          <w:rFonts w:ascii="Cambria" w:hAnsi="Cambria"/>
+        </w:rPr>
+        <w:t>This would, for example, add to Julio Chavez and reduce Jacek Dubois.</w:t>
       </w:r>
     </w:p>
     <w:sectPr>
       <w:pgSz w:w="12240" w:h="15840"/>
-      <w:pgMar w:top="1440" w:right="1440" w:bottom="1440" w:left="1440" w:header="720" w:footer="720" w:gutter="0"/>
+      <w:pgMar w:top="1296" w:right="1296" w:bottom="1296" w:left="1296" w:header="720" w:footer="720" w:gutter="0"/>
       <w:cols w:space="720"/>
       <w:docGrid w:linePitch="360"/>
     </w:sectPr>
@@ -1614,6 +4824,214 @@
           <w:rFonts w:ascii="Cambria" w:hAnsi="Cambria"/>
         </w:rPr>
         <w:t xml:space="preserve">  We will review the first hundred hits (I did twenty in this case, manually) to see how many of them actually include the target word and use that to factor down the reported value.</w:t>
+      </w:r>
+    </w:p>
+  </w:footnote>
+  <w:footnote w:id="4">
+    <w:p>
+      <w:pPr>
+        <w:pStyle w:val="FootnoteText"/>
+        <w:rPr>
+          <w:rFonts w:ascii="Cambria" w:hAnsi="Cambria"/>
+        </w:rPr>
+      </w:pPr>
+      <w:r>
+        <w:rPr>
+          <w:rStyle w:val="FootnoteReference"/>
+          <w:rFonts w:ascii="Cambria" w:hAnsi="Cambria"/>
+        </w:rPr>
+        <w:footnoteRef/>
+      </w:r>
+      <w:r>
+        <w:rPr>
+          <w:rFonts w:ascii="Cambria" w:hAnsi="Cambria"/>
+        </w:rPr>
+        <w:t xml:space="preserve"> Taken in a spirit of expansiveness.</w:t>
+      </w:r>
+    </w:p>
+  </w:footnote>
+  <w:footnote w:id="5">
+    <w:p>
+      <w:pPr>
+        <w:pStyle w:val="FootnoteText"/>
+        <w:rPr>
+          <w:rFonts w:ascii="Cambria" w:hAnsi="Cambria"/>
+        </w:rPr>
+      </w:pPr>
+      <w:r>
+        <w:rPr>
+          <w:rStyle w:val="FootnoteReference"/>
+          <w:rFonts w:ascii="Cambria" w:hAnsi="Cambria"/>
+        </w:rPr>
+        <w:footnoteRef/>
+      </w:r>
+      <w:r>
+        <w:rPr>
+          <w:rFonts w:ascii="Cambria" w:hAnsi="Cambria"/>
+        </w:rPr>
+        <w:t xml:space="preserve"> Plus a few, such as OUTGENERAL, which are based on nouns.</w:t>
+      </w:r>
+    </w:p>
+  </w:footnote>
+  <w:footnote w:id="6">
+    <w:p>
+      <w:pPr>
+        <w:pStyle w:val="FootnoteText"/>
+        <w:rPr>
+          <w:rFonts w:ascii="Cambria" w:hAnsi="Cambria"/>
+        </w:rPr>
+      </w:pPr>
+      <w:r>
+        <w:rPr>
+          <w:rStyle w:val="FootnoteReference"/>
+          <w:rFonts w:ascii="Cambria" w:hAnsi="Cambria"/>
+        </w:rPr>
+        <w:footnoteRef/>
+      </w:r>
+      <w:r>
+        <w:rPr>
+          <w:rFonts w:ascii="Cambria" w:hAnsi="Cambria"/>
+        </w:rPr>
+        <w:t xml:space="preserve"> If there are </w:t>
+      </w:r>
+      <w:proofErr w:type="spellStart"/>
+      <w:r>
+        <w:rPr>
+          <w:rFonts w:ascii="Cambria" w:hAnsi="Cambria"/>
+        </w:rPr>
+        <w:t>subsenses</w:t>
+      </w:r>
+      <w:proofErr w:type="spellEnd"/>
+      <w:r>
+        <w:rPr>
+          <w:rFonts w:ascii="Cambria" w:hAnsi="Cambria"/>
+        </w:rPr>
+        <w:t>, such as 1a, 1b, …, take only the first.  Ignore definitions, such as the ones in small caps in NI3, which indicate that the word is synonymous with another word.</w:t>
+      </w:r>
+      <w:r>
+        <w:rPr>
+          <w:rFonts w:ascii="Cambria" w:hAnsi="Cambria"/>
+        </w:rPr>
+        <w:t xml:space="preserve">  Only look at definitions, of course, for </w:t>
+      </w:r>
+      <w:r>
+        <w:rPr>
+          <w:rFonts w:ascii="Cambria" w:hAnsi="Cambria"/>
+          <w:spacing w:val="-4"/>
+        </w:rPr>
+        <w:t>the right part of speech, but if the word has multiple, entirely separate entries, repeat the entire process for each.</w:t>
+      </w:r>
+    </w:p>
+  </w:footnote>
+  <w:footnote w:id="7">
+    <w:p>
+      <w:pPr>
+        <w:pStyle w:val="FootnoteText"/>
+        <w:rPr>
+          <w:rFonts w:ascii="Cambria" w:hAnsi="Cambria"/>
+        </w:rPr>
+      </w:pPr>
+      <w:r>
+        <w:rPr>
+          <w:rStyle w:val="FootnoteReference"/>
+          <w:rFonts w:ascii="Cambria" w:hAnsi="Cambria"/>
+        </w:rPr>
+        <w:footnoteRef/>
+      </w:r>
+      <w:r>
+        <w:rPr>
+          <w:rFonts w:ascii="Cambria" w:hAnsi="Cambria"/>
+        </w:rPr>
+        <w:t xml:space="preserve"> Counting </w:t>
+      </w:r>
+      <w:proofErr w:type="spellStart"/>
+      <w:r>
+        <w:rPr>
+          <w:rFonts w:ascii="Cambria" w:hAnsi="Cambria"/>
+        </w:rPr>
+        <w:t>subsenses</w:t>
+      </w:r>
+      <w:proofErr w:type="spellEnd"/>
+      <w:r>
+        <w:rPr>
+          <w:rFonts w:ascii="Cambria" w:hAnsi="Cambria"/>
+        </w:rPr>
+        <w:t xml:space="preserve"> as a half and </w:t>
+      </w:r>
+      <w:proofErr w:type="spellStart"/>
+      <w:r>
+        <w:rPr>
+          <w:rFonts w:ascii="Cambria" w:hAnsi="Cambria"/>
+        </w:rPr>
+        <w:t>subsubsenses</w:t>
+      </w:r>
+      <w:proofErr w:type="spellEnd"/>
+      <w:r>
+        <w:rPr>
+          <w:rFonts w:ascii="Cambria" w:hAnsi="Cambria"/>
+        </w:rPr>
+        <w:t xml:space="preserve"> as a quarter.</w:t>
+      </w:r>
+    </w:p>
+  </w:footnote>
+  <w:footnote w:id="8">
+    <w:p>
+      <w:pPr>
+        <w:pStyle w:val="FootnoteText"/>
+        <w:rPr>
+          <w:rFonts w:ascii="Cambria" w:hAnsi="Cambria"/>
+        </w:rPr>
+      </w:pPr>
+      <w:r>
+        <w:rPr>
+          <w:rStyle w:val="FootnoteReference"/>
+          <w:rFonts w:ascii="Cambria" w:hAnsi="Cambria"/>
+        </w:rPr>
+        <w:footnoteRef/>
+      </w:r>
+      <w:r>
+        <w:rPr>
+          <w:rFonts w:ascii="Cambria" w:hAnsi="Cambria"/>
+        </w:rPr>
+        <w:t xml:space="preserve"> I’d likely do a small sample to identify the cutoff, rather than trying to sort all four million.</w:t>
+      </w:r>
+    </w:p>
+  </w:footnote>
+  <w:footnote w:id="9">
+    <w:p>
+      <w:pPr>
+        <w:pStyle w:val="FootnoteText"/>
+        <w:rPr>
+          <w:rFonts w:ascii="Cambria" w:hAnsi="Cambria"/>
+        </w:rPr>
+      </w:pPr>
+      <w:r>
+        <w:rPr>
+          <w:rStyle w:val="FootnoteReference"/>
+          <w:rFonts w:ascii="Cambria" w:hAnsi="Cambria"/>
+        </w:rPr>
+        <w:footnoteRef/>
+      </w:r>
+      <w:r>
+        <w:rPr>
+          <w:rFonts w:ascii="Cambria" w:hAnsi="Cambria"/>
+        </w:rPr>
+        <w:t xml:space="preserve"> Okay, it turns out that </w:t>
+      </w:r>
+      <w:hyperlink r:id="rId2" w:history="1">
+        <w:r>
+          <w:rPr>
+            <w:rStyle w:val="Hyperlink"/>
+            <w:rFonts w:ascii="Cambria" w:hAnsi="Cambria"/>
+          </w:rPr>
+          <w:t>he is in Wikipedia</w:t>
+        </w:r>
+      </w:hyperlink>
+      <w:r>
+        <w:rPr>
+          <w:rFonts w:ascii="Cambria" w:hAnsi="Cambria"/>
+        </w:rPr>
+        <w:t xml:space="preserve"> already, but you get the point.</w:t>
       </w:r>
     </w:p>
   </w:footnote>
@@ -1712,6 +5130,96 @@
     </w:lvl>
   </w:abstractNum>
   <w:abstractNum w:abstractNumId="1" w15:restartNumberingAfterBreak="0">
+    <w:nsid w:val="17FE16D6"/>
+    <w:multiLevelType w:val="hybridMultilevel"/>
+    <w:tmpl w:val="FD58DBB4"/>
+    <w:lvl w:ilvl="0" w:tplc="36884F12">
+      <w:start w:val="1"/>
+      <w:numFmt w:val="lowerLetter"/>
+      <w:lvlText w:val="%1)"/>
+      <w:lvlJc w:val="left"/>
+      <w:pPr>
+        <w:ind w:left="720" w:hanging="360"/>
+      </w:pPr>
+      <w:rPr>
+        <w:rFonts w:eastAsiaTheme="minorEastAsia" w:cs="Tahoma" w:hint="default"/>
+        <w:color w:val="222222"/>
+      </w:rPr>
+    </w:lvl>
+    <w:lvl w:ilvl="1" w:tplc="04090019" w:tentative="1">
+      <w:start w:val="1"/>
+      <w:numFmt w:val="lowerLetter"/>
+      <w:lvlText w:val="%2."/>
+      <w:lvlJc w:val="left"/>
+      <w:pPr>
+        <w:ind w:left="1440" w:hanging="360"/>
+      </w:pPr>
+    </w:lvl>
+    <w:lvl w:ilvl="2" w:tplc="0409001B" w:tentative="1">
+      <w:start w:val="1"/>
+      <w:numFmt w:val="lowerRoman"/>
+      <w:lvlText w:val="%3."/>
+      <w:lvlJc w:val="right"/>
+      <w:pPr>
+        <w:ind w:left="2160" w:hanging="180"/>
+      </w:pPr>
+    </w:lvl>
+    <w:lvl w:ilvl="3" w:tplc="0409000F" w:tentative="1">
+      <w:start w:val="1"/>
+      <w:numFmt w:val="decimal"/>
+      <w:lvlText w:val="%4."/>
+      <w:lvlJc w:val="left"/>
+      <w:pPr>
+        <w:ind w:left="2880" w:hanging="360"/>
+      </w:pPr>
+    </w:lvl>
+    <w:lvl w:ilvl="4" w:tplc="04090019" w:tentative="1">
+      <w:start w:val="1"/>
+      <w:numFmt w:val="lowerLetter"/>
+      <w:lvlText w:val="%5."/>
+      <w:lvlJc w:val="left"/>
+      <w:pPr>
+        <w:ind w:left="3600" w:hanging="360"/>
+      </w:pPr>
+    </w:lvl>
+    <w:lvl w:ilvl="5" w:tplc="0409001B" w:tentative="1">
+      <w:start w:val="1"/>
+      <w:numFmt w:val="lowerRoman"/>
+      <w:lvlText w:val="%6."/>
+      <w:lvlJc w:val="right"/>
+      <w:pPr>
+        <w:ind w:left="4320" w:hanging="180"/>
+      </w:pPr>
+    </w:lvl>
+    <w:lvl w:ilvl="6" w:tplc="0409000F" w:tentative="1">
+      <w:start w:val="1"/>
+      <w:numFmt w:val="decimal"/>
+      <w:lvlText w:val="%7."/>
+      <w:lvlJc w:val="left"/>
+      <w:pPr>
+        <w:ind w:left="5040" w:hanging="360"/>
+      </w:pPr>
+    </w:lvl>
+    <w:lvl w:ilvl="7" w:tplc="04090019" w:tentative="1">
+      <w:start w:val="1"/>
+      <w:numFmt w:val="lowerLetter"/>
+      <w:lvlText w:val="%8."/>
+      <w:lvlJc w:val="left"/>
+      <w:pPr>
+        <w:ind w:left="5760" w:hanging="360"/>
+      </w:pPr>
+    </w:lvl>
+    <w:lvl w:ilvl="8" w:tplc="0409001B" w:tentative="1">
+      <w:start w:val="1"/>
+      <w:numFmt w:val="lowerRoman"/>
+      <w:lvlText w:val="%9."/>
+      <w:lvlJc w:val="right"/>
+      <w:pPr>
+        <w:ind w:left="6480" w:hanging="180"/>
+      </w:pPr>
+    </w:lvl>
+  </w:abstractNum>
+  <w:abstractNum w:abstractNumId="2" w15:restartNumberingAfterBreak="0">
     <w:nsid w:val="356F2E9A"/>
     <w:multiLevelType w:val="hybridMultilevel"/>
     <w:tmpl w:val="B6DED6D8"/>
@@ -1824,10 +5332,13 @@
     </w:lvl>
   </w:abstractNum>
   <w:num w:numId="1">
-    <w:abstractNumId w:val="1"/>
+    <w:abstractNumId w:val="2"/>
   </w:num>
   <w:num w:numId="2">
     <w:abstractNumId w:val="0"/>
+  </w:num>
+  <w:num w:numId="3">
+    <w:abstractNumId w:val="1"/>
   </w:num>
 </w:numbering>
 </file>
@@ -2323,12 +5834,53 @@
     <w:name w:val="Hyperlink"/>
     <w:basedOn w:val="DefaultParagraphFont"/>
     <w:uiPriority w:val="99"/>
-    <w:semiHidden/>
     <w:unhideWhenUsed/>
     <w:rsid w:val="00A27256"/>
     <w:rPr>
       <w:color w:val="0000FF"/>
       <w:u w:val="single"/>
+    </w:rPr>
+  </w:style>
+  <w:style w:type="character" w:styleId="UnresolvedMention">
+    <w:name w:val="Unresolved Mention"/>
+    <w:basedOn w:val="DefaultParagraphFont"/>
+    <w:uiPriority w:val="99"/>
+    <w:semiHidden/>
+    <w:unhideWhenUsed/>
+    <w:rsid w:val="00E90F7F"/>
+    <w:rPr>
+      <w:color w:val="605E5C"/>
+      <w:shd w:val="clear" w:color="auto" w:fill="E1DFDD"/>
+    </w:rPr>
+  </w:style>
+  <w:style w:type="paragraph" w:styleId="BalloonText">
+    <w:name w:val="Balloon Text"/>
+    <w:basedOn w:val="Normal"/>
+    <w:link w:val="BalloonTextChar"/>
+    <w:uiPriority w:val="99"/>
+    <w:semiHidden/>
+    <w:unhideWhenUsed/>
+    <w:rsid w:val="00A64225"/>
+    <w:pPr>
+      <w:spacing w:after="0" w:line="240" w:lineRule="auto"/>
+    </w:pPr>
+    <w:rPr>
+      <w:rFonts w:ascii="Segoe UI" w:hAnsi="Segoe UI" w:cs="Segoe UI"/>
+      <w:sz w:val="18"/>
+      <w:szCs w:val="18"/>
+    </w:rPr>
+  </w:style>
+  <w:style w:type="character" w:customStyle="1" w:styleId="BalloonTextChar">
+    <w:name w:val="Balloon Text Char"/>
+    <w:basedOn w:val="DefaultParagraphFont"/>
+    <w:link w:val="BalloonText"/>
+    <w:uiPriority w:val="99"/>
+    <w:semiHidden/>
+    <w:rsid w:val="00A64225"/>
+    <w:rPr>
+      <w:rFonts w:ascii="Segoe UI" w:hAnsi="Segoe UI" w:cs="Segoe UI"/>
+      <w:sz w:val="18"/>
+      <w:szCs w:val="18"/>
     </w:rPr>
   </w:style>
 </w:styles>
@@ -2634,7 +6186,7 @@
 </file>
 
 <file path=customXml/itemProps1.xml><?xml version="1.0" encoding="utf-8"?>
-<ds:datastoreItem xmlns:ds="http://schemas.openxmlformats.org/officeDocument/2006/customXml" ds:itemID="{D6A5F90C-8A30-4865-99F5-165AB93157AA}">
+<ds:datastoreItem xmlns:ds="http://schemas.openxmlformats.org/officeDocument/2006/customXml" ds:itemID="{3FDFF8B9-FE54-4B90-B5AE-9950E25EB31F}">
   <ds:schemaRefs>
     <ds:schemaRef ds:uri="http://schemas.openxmlformats.org/officeDocument/2006/bibliography"/>
   </ds:schemaRefs>

</xml_diff>